<commit_message>
Redid grading on the syllabus.
</commit_message>
<xml_diff>
--- a/syllabus/IntroCSSyllabus.docx
+++ b/syllabus/IntroCSSyllabus.docx
@@ -1,6 +1,6 @@
 
 <file path=word/document.xml><?xml version="1.0" encoding="utf-8"?>
-<w:document xmlns:wpc="http://schemas.microsoft.com/office/word/2010/wordprocessingCanvas" xmlns:cx="http://schemas.microsoft.com/office/drawing/2014/chartex" xmlns:cx1="http://schemas.microsoft.com/office/drawing/2015/9/8/chartex" xmlns:cx2="http://schemas.microsoft.com/office/drawing/2015/10/21/chartex" xmlns:cx3="http://schemas.microsoft.com/office/drawing/2016/5/9/chartex" xmlns:cx4="http://schemas.microsoft.com/office/drawing/2016/5/10/chartex" xmlns:cx5="http://schemas.microsoft.com/office/drawing/2016/5/11/chartex" xmlns:cx6="http://schemas.microsoft.com/office/drawing/2016/5/12/chartex" xmlns:cx7="http://schemas.microsoft.com/office/drawing/2016/5/13/chartex" xmlns:cx8="http://schemas.microsoft.com/office/drawing/2016/5/14/chartex" xmlns:mc="http://schemas.openxmlformats.org/markup-compatibility/2006" xmlns:aink="http://schemas.microsoft.com/office/drawing/2016/ink" xmlns:am3d="http://schemas.microsoft.com/office/drawing/2017/model3d" xmlns:o="urn:schemas-microsoft-com:office:office" xmlns:r="http://schemas.openxmlformats.org/officeDocument/2006/relationships" xmlns:m="http://schemas.openxmlformats.org/officeDocument/2006/math" xmlns:v="urn:schemas-microsoft-com:vml" xmlns:wp14="http://schemas.microsoft.com/office/word/2010/wordprocessingDrawing" xmlns:wp="http://schemas.openxmlformats.org/drawingml/2006/wordprocessingDrawing" xmlns:w10="urn:schemas-microsoft-com:office:word" xmlns:w="http://schemas.openxmlformats.org/wordprocessingml/2006/main" xmlns:w14="http://schemas.microsoft.com/office/word/2010/wordml" xmlns:w15="http://schemas.microsoft.com/office/word/2012/wordml" xmlns:w16cex="http://schemas.microsoft.com/office/word/2018/wordml/cex" xmlns:w16cid="http://schemas.microsoft.com/office/word/2016/wordml/cid" xmlns:w16="http://schemas.microsoft.com/office/word/2018/wordml" xmlns:w16se="http://schemas.microsoft.com/office/word/2015/wordml/symex" xmlns:wpg="http://schemas.microsoft.com/office/word/2010/wordprocessingGroup" xmlns:wpi="http://schemas.microsoft.com/office/word/2010/wordprocessingInk" xmlns:wne="http://schemas.microsoft.com/office/word/2006/wordml" xmlns:wps="http://schemas.microsoft.com/office/word/2010/wordprocessingShape" mc:Ignorable="w14 w15 w16se w16cid w16 w16cex wp14">
+<w:document xmlns:wpc="http://schemas.microsoft.com/office/word/2010/wordprocessingCanvas" xmlns:mo="http://schemas.microsoft.com/office/mac/office/2008/main" xmlns:mc="http://schemas.openxmlformats.org/markup-compatibility/2006" xmlns:mv="urn:schemas-microsoft-com:mac:vml" xmlns:o="urn:schemas-microsoft-com:office:office" xmlns:r="http://schemas.openxmlformats.org/officeDocument/2006/relationships" xmlns:m="http://schemas.openxmlformats.org/officeDocument/2006/math" xmlns:v="urn:schemas-microsoft-com:vml" xmlns:wp14="http://schemas.microsoft.com/office/word/2010/wordprocessingDrawing" xmlns:wp="http://schemas.openxmlformats.org/drawingml/2006/wordprocessingDrawing" xmlns:w10="urn:schemas-microsoft-com:office:word" xmlns:w="http://schemas.openxmlformats.org/wordprocessingml/2006/main" xmlns:w14="http://schemas.microsoft.com/office/word/2010/wordml" xmlns:w15="http://schemas.microsoft.com/office/word/2012/wordml" xmlns:wpg="http://schemas.microsoft.com/office/word/2010/wordprocessingGroup" xmlns:wpi="http://schemas.microsoft.com/office/word/2010/wordprocessingInk" xmlns:wne="http://schemas.microsoft.com/office/word/2006/wordml" xmlns:wps="http://schemas.microsoft.com/office/word/2010/wordprocessingShape" mc:Ignorable="w14 w15 wp14">
   <w:body>
     <w:p>
       <w:pPr>
@@ -177,41 +177,13 @@
           <w:b/>
           <w:bCs/>
         </w:rPr>
-        <w:t>Course Coordinator</w:t>
-      </w:r>
-      <w:r>
-        <w:rPr>
-          <w:rFonts w:ascii="Times New Roman" w:hAnsi="Times New Roman" w:cs="Times New Roman"/>
-          <w:b/>
-          <w:bCs/>
-        </w:rPr>
-        <w:t>s</w:t>
-      </w:r>
-      <w:r>
-        <w:rPr>
-          <w:rFonts w:ascii="Times New Roman" w:hAnsi="Times New Roman" w:cs="Times New Roman"/>
-          <w:b/>
-          <w:bCs/>
-        </w:rPr>
-        <w:t>:</w:t>
-      </w:r>
-      <w:r>
-        <w:rPr>
-          <w:rFonts w:ascii="Times New Roman" w:hAnsi="Times New Roman" w:cs="Times New Roman"/>
-        </w:rPr>
-        <w:t xml:space="preserve"> </w:t>
-      </w:r>
-      <w:r>
-        <w:rPr>
-          <w:rFonts w:ascii="Times New Roman" w:hAnsi="Times New Roman" w:cs="Times New Roman"/>
-        </w:rPr>
-        <w:t>Eugene Callahan</w:t>
-      </w:r>
-      <w:r>
-        <w:rPr>
-          <w:rFonts w:ascii="Times New Roman" w:hAnsi="Times New Roman" w:cs="Times New Roman"/>
-        </w:rPr>
-        <w:t xml:space="preserve"> / Salim Arfaoui</w:t>
+        <w:t>Course Coordinators:</w:t>
+      </w:r>
+      <w:r>
+        <w:rPr>
+          <w:rFonts w:ascii="Times New Roman" w:hAnsi="Times New Roman" w:cs="Times New Roman"/>
+        </w:rPr>
+        <w:t xml:space="preserve"> Eugene Callahan / Salim Arfaoui</w:t>
       </w:r>
     </w:p>
     <w:p>
@@ -310,13 +282,7 @@
         <w:rPr>
           <w:rFonts w:ascii="Times New Roman" w:hAnsi="Times New Roman" w:cs="Times New Roman"/>
         </w:rPr>
-        <w:t xml:space="preserve"> / </w:t>
-      </w:r>
-      <w:r>
-        <w:rPr>
-          <w:rFonts w:ascii="Times New Roman" w:hAnsi="Times New Roman" w:cs="Times New Roman"/>
-        </w:rPr>
-        <w:t>sa6468@nyu.edu</w:t>
+        <w:t xml:space="preserve"> / sa6468@nyu.edu</w:t>
       </w:r>
     </w:p>
     <w:p>
@@ -346,32 +312,14 @@
           <w:rFonts w:ascii="Times New Roman" w:hAnsi="Times New Roman" w:cs="Times New Roman"/>
         </w:rPr>
         <w:tab/>
-        <w:t xml:space="preserve">Prof. </w:t>
-      </w:r>
-      <w:r>
-        <w:rPr>
-          <w:rFonts w:ascii="Times New Roman" w:hAnsi="Times New Roman" w:cs="Times New Roman"/>
-        </w:rPr>
-        <w:t>Callahan</w:t>
-      </w:r>
-      <w:r>
-        <w:rPr>
-          <w:rFonts w:ascii="Times New Roman" w:hAnsi="Times New Roman" w:cs="Times New Roman"/>
-        </w:rPr>
-        <w:t>:</w:t>
-      </w:r>
-      <w:r>
-        <w:rPr>
-          <w:rFonts w:ascii="Times New Roman" w:hAnsi="Times New Roman" w:cs="Times New Roman"/>
-        </w:rPr>
-        <w:t xml:space="preserve"> </w:t>
-      </w:r>
-      <w:r>
-        <w:rPr>
-          <w:rFonts w:ascii="Times New Roman" w:hAnsi="Times New Roman" w:cs="Times New Roman"/>
-          <w:color w:val="FF0000"/>
-        </w:rPr>
-        <w:t>[to be completed]</w:t>
+        <w:t xml:space="preserve">Prof. Callahan: </w:t>
+      </w:r>
+      <w:r>
+        <w:rPr>
+          <w:rFonts w:ascii="Times New Roman" w:hAnsi="Times New Roman" w:cs="Times New Roman"/>
+          <w:color w:val="000000" w:themeColor="text1"/>
+        </w:rPr>
+        <w:t>by appointment</w:t>
       </w:r>
     </w:p>
     <w:p>
@@ -398,26 +346,14 @@
           <w:rFonts w:ascii="Times New Roman" w:hAnsi="Times New Roman" w:cs="Times New Roman"/>
         </w:rPr>
         <w:tab/>
-        <w:t>TA office hours</w:t>
-      </w:r>
-      <w:r>
-        <w:rPr>
-          <w:rFonts w:ascii="Times New Roman" w:hAnsi="Times New Roman" w:cs="Times New Roman"/>
-        </w:rPr>
-        <w:t>:</w:t>
-      </w:r>
-      <w:r>
-        <w:rPr>
-          <w:rFonts w:ascii="Times New Roman" w:hAnsi="Times New Roman" w:cs="Times New Roman"/>
-        </w:rPr>
-        <w:t xml:space="preserve"> </w:t>
-      </w:r>
-      <w:r>
-        <w:rPr>
-          <w:rFonts w:ascii="Times New Roman" w:hAnsi="Times New Roman" w:cs="Times New Roman"/>
-          <w:color w:val="FF0000"/>
-        </w:rPr>
-        <w:t>[to be completed]</w:t>
+        <w:t xml:space="preserve">TA office hours: </w:t>
+      </w:r>
+      <w:r>
+        <w:rPr>
+          <w:rFonts w:ascii="Times New Roman" w:hAnsi="Times New Roman" w:cs="Times New Roman"/>
+          <w:color w:val="000000" w:themeColor="text1"/>
+        </w:rPr>
+        <w:t>to be posted</w:t>
       </w:r>
     </w:p>
     <w:p>
@@ -493,11 +429,6 @@
           <w:rFonts w:ascii="Times New Roman" w:hAnsi="Times New Roman" w:cs="Times New Roman"/>
         </w:rPr>
         <w:tab/>
-      </w:r>
-      <w:r>
-        <w:rPr>
-          <w:rFonts w:ascii="Times New Roman" w:hAnsi="Times New Roman" w:cs="Times New Roman"/>
-        </w:rPr>
         <w:t>REMOTE</w:t>
       </w:r>
     </w:p>
@@ -627,13 +558,7 @@
         <w:rPr>
           <w:rFonts w:ascii="Times New Roman" w:hAnsi="Times New Roman" w:cs="Times New Roman"/>
         </w:rPr>
-        <w:t xml:space="preserve"> </w:t>
-      </w:r>
-      <w:r>
-        <w:rPr>
-          <w:rFonts w:ascii="Times New Roman" w:hAnsi="Times New Roman" w:cs="Times New Roman"/>
-        </w:rPr>
-        <w:t>This is a breadth-first course that introduces computer-science majors to several sub-disciplines in the computer-science field. The course is built around the theme that computer science includes much more than programming. The course introduces hardware, system software, a variety of application areas, theory, and social issues in computing. This course is intended only for first-year Computer Science students.</w:t>
+        <w:t xml:space="preserve"> This is a breadth-first course that introduces computer-science majors to several sub-disciplines in the computer-science field. The course is built around the theme that computer science includes much more than programming. The course introduces hardware, system software, a variety of application areas, theory, and social issues in computing. This course is intended only for first-year Computer Science students.</w:t>
       </w:r>
       <w:r>
         <w:rPr>
@@ -684,13 +609,7 @@
         <w:rPr>
           <w:rFonts w:ascii="Times New Roman" w:hAnsi="Times New Roman" w:cs="Times New Roman"/>
         </w:rPr>
-        <w:t xml:space="preserve"> </w:t>
-      </w:r>
-      <w:r>
-        <w:rPr>
-          <w:rFonts w:ascii="Times New Roman" w:hAnsi="Times New Roman" w:cs="Times New Roman"/>
-        </w:rPr>
-        <w:t>Students are expected to attend all classes and turn in all homework assignments on time.</w:t>
+        <w:t xml:space="preserve"> Students are expected to attend all classes and turn in all homework assignments on time.</w:t>
       </w:r>
     </w:p>
     <w:p>
@@ -736,13 +655,7 @@
         <w:rPr>
           <w:rFonts w:ascii="Times New Roman" w:hAnsi="Times New Roman" w:cs="Times New Roman"/>
         </w:rPr>
-        <w:t xml:space="preserve"> </w:t>
-      </w:r>
-      <w:r>
-        <w:rPr>
-          <w:rFonts w:ascii="Times New Roman" w:hAnsi="Times New Roman" w:cs="Times New Roman"/>
-        </w:rPr>
-        <w:t xml:space="preserve">The course will be team taught by several faculty members, with </w:t>
+        <w:t xml:space="preserve"> The course will be team taught by several faculty members, with </w:t>
       </w:r>
       <w:r>
         <w:rPr>
@@ -1173,29 +1086,6 @@
         </w:rPr>
         <w:t xml:space="preserve"> </w:t>
       </w:r>
-      <w:r>
-        <w:rPr>
-          <w:rFonts w:ascii="Times New Roman" w:hAnsi="Times New Roman" w:cs="Times New Roman"/>
-          <w:color w:val="FF0000"/>
-        </w:rPr>
-        <w:t xml:space="preserve">Attendance is </w:t>
-      </w:r>
-      <w:r>
-        <w:rPr>
-          <w:rFonts w:ascii="Times New Roman" w:hAnsi="Times New Roman" w:cs="Times New Roman"/>
-          <w:b/>
-          <w:bCs/>
-          <w:color w:val="FF0000"/>
-        </w:rPr>
-        <w:t>mandatory</w:t>
-      </w:r>
-      <w:r>
-        <w:rPr>
-          <w:rFonts w:ascii="Times New Roman" w:hAnsi="Times New Roman" w:cs="Times New Roman"/>
-          <w:color w:val="FF0000"/>
-        </w:rPr>
-        <w:t xml:space="preserve"> as class participation counts for your grade.  </w:t>
-      </w:r>
     </w:p>
     <w:p>
       <w:pPr>
@@ -1208,19 +1098,42 @@
           <w:color w:val="FF0000"/>
         </w:rPr>
       </w:pPr>
+      <w:bookmarkStart w:id="0" w:name="_GoBack"/>
+      <w:bookmarkEnd w:id="0"/>
       <w:r>
         <w:rPr>
           <w:rFonts w:ascii="Times New Roman" w:hAnsi="Times New Roman" w:cs="Times New Roman"/>
           <w:color w:val="FF0000"/>
         </w:rPr>
-        <w:t xml:space="preserve">    </w:t>
-      </w:r>
-      <w:r>
-        <w:rPr>
-          <w:rFonts w:ascii="Times New Roman" w:hAnsi="Times New Roman" w:cs="Times New Roman"/>
-          <w:color w:val="FF0000"/>
-        </w:rPr>
-        <w:t xml:space="preserve">Late homework submissions will not be accepted.  </w:t>
+        <w:t xml:space="preserve">.  </w:t>
+      </w:r>
+    </w:p>
+    <w:p>
+      <w:pPr>
+        <w:rPr>
+          <w:rFonts w:ascii="Times New Roman" w:hAnsi="Times New Roman" w:cs="Times New Roman"/>
+        </w:rPr>
+      </w:pPr>
+    </w:p>
+    <w:p>
+      <w:pPr>
+        <w:rPr>
+          <w:rFonts w:ascii="Times New Roman" w:hAnsi="Times New Roman" w:cs="Times New Roman"/>
+        </w:rPr>
+      </w:pPr>
+      <w:r>
+        <w:rPr>
+          <w:rFonts w:ascii="Times New Roman" w:hAnsi="Times New Roman" w:cs="Times New Roman"/>
+          <w:b/>
+          <w:i/>
+        </w:rPr>
+        <w:t>Class Schedule:</w:t>
+      </w:r>
+      <w:r>
+        <w:rPr>
+          <w:rFonts w:ascii="Times New Roman" w:hAnsi="Times New Roman" w:cs="Times New Roman"/>
+        </w:rPr>
+        <w:t xml:space="preserve"> Posted to course website.</w:t>
       </w:r>
     </w:p>
     <w:p>
@@ -1772,7 +1685,6 @@
       <w:pPr>
         <w:rPr>
           <w:rFonts w:ascii="Arial" w:hAnsi="Arial"/>
-          <w:b/>
         </w:rPr>
       </w:pPr>
     </w:p>
@@ -1780,1770 +1692,40 @@
       <w:pPr>
         <w:rPr>
           <w:rFonts w:ascii="Arial" w:hAnsi="Arial"/>
-          <w:b/>
-        </w:rPr>
-      </w:pPr>
-    </w:p>
-    <w:p>
-      <w:pPr>
-        <w:rPr>
-          <w:rFonts w:ascii="Times New Roman" w:hAnsi="Times New Roman" w:cs="Times New Roman"/>
-          <w:u w:val="single"/>
-        </w:rPr>
-      </w:pPr>
-      <w:r>
-        <w:rPr>
-          <w:rFonts w:ascii="Times New Roman" w:hAnsi="Times New Roman" w:cs="Times New Roman"/>
-          <w:b/>
-          <w:u w:val="single"/>
-        </w:rPr>
-        <w:lastRenderedPageBreak/>
-        <w:t>Tentative Schedule</w:t>
-      </w:r>
+        </w:rPr>
+      </w:pPr>
     </w:p>
     <w:p>
       <w:pPr>
         <w:rPr>
           <w:rFonts w:ascii="Arial" w:hAnsi="Arial"/>
-          <w:b/>
-        </w:rPr>
-      </w:pPr>
-    </w:p>
-    <w:tbl>
-      <w:tblPr>
-        <w:tblW w:w="0" w:type="auto"/>
-        <w:tblBorders>
-          <w:top w:val="single" w:sz="6" w:space="0" w:color="CCCCCC"/>
-          <w:left w:val="single" w:sz="6" w:space="0" w:color="CCCCCC"/>
-          <w:bottom w:val="single" w:sz="6" w:space="0" w:color="CCCCCC"/>
-          <w:right w:val="single" w:sz="6" w:space="0" w:color="CCCCCC"/>
-        </w:tblBorders>
-        <w:tblCellMar>
-          <w:left w:w="0" w:type="dxa"/>
-          <w:right w:w="0" w:type="dxa"/>
-        </w:tblCellMar>
-        <w:tblLook w:val="04A0" w:firstRow="1" w:lastRow="0" w:firstColumn="1" w:lastColumn="0" w:noHBand="0" w:noVBand="1"/>
-      </w:tblPr>
-      <w:tblGrid>
-        <w:gridCol w:w="712"/>
-        <w:gridCol w:w="4733"/>
-        <w:gridCol w:w="3150"/>
-      </w:tblGrid>
-      <w:tr>
-        <w:trPr>
-          <w:trHeight w:val="315"/>
-        </w:trPr>
-        <w:tc>
-          <w:tcPr>
-            <w:tcW w:w="712" w:type="dxa"/>
-            <w:tcBorders>
-              <w:top w:val="single" w:sz="6" w:space="0" w:color="CCCCCC"/>
-              <w:left w:val="single" w:sz="6" w:space="0" w:color="CCCCCC"/>
-              <w:bottom w:val="single" w:sz="6" w:space="0" w:color="CCCCCC"/>
-              <w:right w:val="single" w:sz="6" w:space="0" w:color="CCCCCC"/>
-            </w:tcBorders>
-            <w:tcMar>
-              <w:top w:w="30" w:type="dxa"/>
-              <w:left w:w="45" w:type="dxa"/>
-              <w:bottom w:w="30" w:type="dxa"/>
-              <w:right w:w="45" w:type="dxa"/>
-            </w:tcMar>
-            <w:vAlign w:val="bottom"/>
-            <w:hideMark/>
-          </w:tcPr>
-          <w:p>
-            <w:pPr>
-              <w:rPr>
-                <w:rFonts w:ascii="Arial" w:eastAsia="Times New Roman" w:hAnsi="Arial" w:cs="Arial"/>
-                <w:b/>
-                <w:sz w:val="20"/>
-                <w:szCs w:val="20"/>
-              </w:rPr>
-            </w:pPr>
-            <w:r>
-              <w:rPr>
-                <w:rFonts w:ascii="Arial" w:eastAsia="Times New Roman" w:hAnsi="Arial" w:cs="Arial"/>
-                <w:b/>
-                <w:sz w:val="20"/>
-                <w:szCs w:val="20"/>
-              </w:rPr>
-              <w:t>D</w:t>
-            </w:r>
-            <w:r>
-              <w:rPr>
-                <w:rFonts w:ascii="Arial" w:eastAsia="Times New Roman" w:hAnsi="Arial" w:cs="Arial"/>
-                <w:b/>
-                <w:sz w:val="20"/>
-                <w:szCs w:val="20"/>
-              </w:rPr>
-              <w:t>ate</w:t>
-            </w:r>
-          </w:p>
-        </w:tc>
-        <w:tc>
-          <w:tcPr>
-            <w:tcW w:w="4733" w:type="dxa"/>
-            <w:tcBorders>
-              <w:top w:val="single" w:sz="6" w:space="0" w:color="CCCCCC"/>
-              <w:left w:val="single" w:sz="6" w:space="0" w:color="CCCCCC"/>
-              <w:bottom w:val="single" w:sz="6" w:space="0" w:color="CCCCCC"/>
-              <w:right w:val="single" w:sz="6" w:space="0" w:color="CCCCCC"/>
-            </w:tcBorders>
-            <w:tcMar>
-              <w:top w:w="30" w:type="dxa"/>
-              <w:left w:w="45" w:type="dxa"/>
-              <w:bottom w:w="30" w:type="dxa"/>
-              <w:right w:w="45" w:type="dxa"/>
-            </w:tcMar>
-            <w:vAlign w:val="bottom"/>
-            <w:hideMark/>
-          </w:tcPr>
-          <w:p>
-            <w:pPr>
-              <w:rPr>
-                <w:rFonts w:ascii="Arial" w:eastAsia="Times New Roman" w:hAnsi="Arial" w:cs="Arial"/>
-                <w:b/>
-                <w:sz w:val="20"/>
-                <w:szCs w:val="20"/>
-              </w:rPr>
-            </w:pPr>
-            <w:r>
-              <w:rPr>
-                <w:rFonts w:ascii="Arial" w:eastAsia="Times New Roman" w:hAnsi="Arial" w:cs="Arial"/>
-                <w:b/>
-                <w:sz w:val="20"/>
-                <w:szCs w:val="20"/>
-              </w:rPr>
-              <w:t>T</w:t>
-            </w:r>
-            <w:r>
-              <w:rPr>
-                <w:rFonts w:ascii="Arial" w:eastAsia="Times New Roman" w:hAnsi="Arial" w:cs="Arial"/>
-                <w:b/>
-                <w:sz w:val="20"/>
-                <w:szCs w:val="20"/>
-              </w:rPr>
-              <w:t>opic</w:t>
-            </w:r>
-          </w:p>
-        </w:tc>
-        <w:tc>
-          <w:tcPr>
-            <w:tcW w:w="3150" w:type="dxa"/>
-            <w:tcBorders>
-              <w:top w:val="single" w:sz="6" w:space="0" w:color="CCCCCC"/>
-              <w:left w:val="single" w:sz="6" w:space="0" w:color="CCCCCC"/>
-              <w:bottom w:val="single" w:sz="6" w:space="0" w:color="CCCCCC"/>
-              <w:right w:val="single" w:sz="6" w:space="0" w:color="CCCCCC"/>
-            </w:tcBorders>
-            <w:tcMar>
-              <w:top w:w="30" w:type="dxa"/>
-              <w:left w:w="45" w:type="dxa"/>
-              <w:bottom w:w="30" w:type="dxa"/>
-              <w:right w:w="45" w:type="dxa"/>
-            </w:tcMar>
-            <w:vAlign w:val="bottom"/>
-            <w:hideMark/>
-          </w:tcPr>
-          <w:p>
-            <w:pPr>
-              <w:rPr>
-                <w:rFonts w:ascii="Arial" w:eastAsia="Times New Roman" w:hAnsi="Arial" w:cs="Arial"/>
-                <w:b/>
-                <w:sz w:val="20"/>
-                <w:szCs w:val="20"/>
-              </w:rPr>
-            </w:pPr>
-            <w:r>
-              <w:rPr>
-                <w:rFonts w:ascii="Arial" w:eastAsia="Times New Roman" w:hAnsi="Arial" w:cs="Arial"/>
-                <w:b/>
-                <w:sz w:val="20"/>
-                <w:szCs w:val="20"/>
-              </w:rPr>
-              <w:t>Professor</w:t>
-            </w:r>
-          </w:p>
-        </w:tc>
-      </w:tr>
-      <w:tr>
-        <w:trPr>
-          <w:trHeight w:val="315"/>
-        </w:trPr>
-        <w:tc>
-          <w:tcPr>
-            <w:tcW w:w="712" w:type="dxa"/>
-            <w:tcBorders>
-              <w:top w:val="single" w:sz="6" w:space="0" w:color="CCCCCC"/>
-              <w:left w:val="single" w:sz="6" w:space="0" w:color="CCCCCC"/>
-              <w:bottom w:val="single" w:sz="6" w:space="0" w:color="CCCCCC"/>
-              <w:right w:val="single" w:sz="6" w:space="0" w:color="CCCCCC"/>
-            </w:tcBorders>
-            <w:tcMar>
-              <w:top w:w="30" w:type="dxa"/>
-              <w:left w:w="45" w:type="dxa"/>
-              <w:bottom w:w="30" w:type="dxa"/>
-              <w:right w:w="45" w:type="dxa"/>
-            </w:tcMar>
-            <w:vAlign w:val="bottom"/>
-          </w:tcPr>
-          <w:p>
-            <w:pPr>
-              <w:jc w:val="right"/>
-              <w:rPr>
-                <w:rFonts w:ascii="Arial" w:eastAsia="Times New Roman" w:hAnsi="Arial" w:cs="Arial"/>
-                <w:sz w:val="20"/>
-                <w:szCs w:val="20"/>
-              </w:rPr>
-            </w:pPr>
-            <w:r>
-              <w:rPr>
-                <w:rFonts w:ascii="Arial" w:eastAsia="Times New Roman" w:hAnsi="Arial" w:cs="Arial"/>
-                <w:sz w:val="20"/>
-                <w:szCs w:val="20"/>
-              </w:rPr>
-              <w:t>1/29</w:t>
-            </w:r>
-          </w:p>
-        </w:tc>
-        <w:tc>
-          <w:tcPr>
-            <w:tcW w:w="4733" w:type="dxa"/>
-            <w:tcBorders>
-              <w:top w:val="single" w:sz="6" w:space="0" w:color="CCCCCC"/>
-              <w:left w:val="single" w:sz="6" w:space="0" w:color="CCCCCC"/>
-              <w:bottom w:val="single" w:sz="6" w:space="0" w:color="CCCCCC"/>
-              <w:right w:val="single" w:sz="6" w:space="0" w:color="CCCCCC"/>
-            </w:tcBorders>
-            <w:tcMar>
-              <w:top w:w="30" w:type="dxa"/>
-              <w:left w:w="45" w:type="dxa"/>
-              <w:bottom w:w="30" w:type="dxa"/>
-              <w:right w:w="45" w:type="dxa"/>
-            </w:tcMar>
-          </w:tcPr>
-          <w:p>
-            <w:pPr>
-              <w:rPr>
-                <w:rFonts w:ascii="Arial" w:eastAsia="Times New Roman" w:hAnsi="Arial" w:cs="Arial"/>
-                <w:sz w:val="20"/>
-                <w:szCs w:val="20"/>
-              </w:rPr>
-            </w:pPr>
-            <w:r>
-              <w:t>Introduction to Computation</w:t>
-            </w:r>
-          </w:p>
-        </w:tc>
-        <w:tc>
-          <w:tcPr>
-            <w:tcW w:w="3150" w:type="dxa"/>
-            <w:tcBorders>
-              <w:top w:val="single" w:sz="6" w:space="0" w:color="CCCCCC"/>
-              <w:left w:val="single" w:sz="6" w:space="0" w:color="CCCCCC"/>
-              <w:bottom w:val="single" w:sz="6" w:space="0" w:color="CCCCCC"/>
-              <w:right w:val="single" w:sz="6" w:space="0" w:color="CCCCCC"/>
-            </w:tcBorders>
-            <w:tcMar>
-              <w:top w:w="30" w:type="dxa"/>
-              <w:left w:w="45" w:type="dxa"/>
-              <w:bottom w:w="30" w:type="dxa"/>
-              <w:right w:w="45" w:type="dxa"/>
-            </w:tcMar>
-          </w:tcPr>
-          <w:p>
-            <w:pPr>
-              <w:rPr>
-                <w:rFonts w:ascii="Arial" w:eastAsia="Times New Roman" w:hAnsi="Arial" w:cs="Arial"/>
-                <w:sz w:val="20"/>
-                <w:szCs w:val="20"/>
-              </w:rPr>
-            </w:pPr>
-            <w:proofErr w:type="spellStart"/>
-            <w:r>
-              <w:t>Trishank</w:t>
-            </w:r>
-            <w:proofErr w:type="spellEnd"/>
-            <w:r>
-              <w:t xml:space="preserve"> Karthik </w:t>
-            </w:r>
-            <w:proofErr w:type="spellStart"/>
-            <w:r>
-              <w:t>Kuppusamy</w:t>
-            </w:r>
-            <w:proofErr w:type="spellEnd"/>
-          </w:p>
-        </w:tc>
-      </w:tr>
-      <w:tr>
-        <w:trPr>
-          <w:trHeight w:val="315"/>
-        </w:trPr>
-        <w:tc>
-          <w:tcPr>
-            <w:tcW w:w="712" w:type="dxa"/>
-            <w:tcBorders>
-              <w:top w:val="single" w:sz="6" w:space="0" w:color="CCCCCC"/>
-              <w:left w:val="single" w:sz="6" w:space="0" w:color="CCCCCC"/>
-              <w:bottom w:val="single" w:sz="6" w:space="0" w:color="CCCCCC"/>
-              <w:right w:val="single" w:sz="6" w:space="0" w:color="CCCCCC"/>
-            </w:tcBorders>
-            <w:tcMar>
-              <w:top w:w="30" w:type="dxa"/>
-              <w:left w:w="45" w:type="dxa"/>
-              <w:bottom w:w="30" w:type="dxa"/>
-              <w:right w:w="45" w:type="dxa"/>
-            </w:tcMar>
-            <w:vAlign w:val="bottom"/>
-          </w:tcPr>
-          <w:p>
-            <w:pPr>
-              <w:jc w:val="right"/>
-              <w:rPr>
-                <w:rFonts w:ascii="Arial" w:eastAsia="Times New Roman" w:hAnsi="Arial" w:cs="Arial"/>
-                <w:sz w:val="20"/>
-                <w:szCs w:val="20"/>
-              </w:rPr>
-            </w:pPr>
-            <w:r>
-              <w:rPr>
-                <w:rFonts w:ascii="Arial" w:eastAsia="Times New Roman" w:hAnsi="Arial" w:cs="Arial"/>
-                <w:sz w:val="20"/>
-                <w:szCs w:val="20"/>
-              </w:rPr>
-              <w:t>2/5</w:t>
-            </w:r>
-          </w:p>
-        </w:tc>
-        <w:tc>
-          <w:tcPr>
-            <w:tcW w:w="4733" w:type="dxa"/>
-            <w:tcBorders>
-              <w:top w:val="single" w:sz="6" w:space="0" w:color="CCCCCC"/>
-              <w:left w:val="single" w:sz="6" w:space="0" w:color="CCCCCC"/>
-              <w:bottom w:val="single" w:sz="6" w:space="0" w:color="CCCCCC"/>
-              <w:right w:val="single" w:sz="6" w:space="0" w:color="CCCCCC"/>
-            </w:tcBorders>
-            <w:tcMar>
-              <w:top w:w="30" w:type="dxa"/>
-              <w:left w:w="45" w:type="dxa"/>
-              <w:bottom w:w="30" w:type="dxa"/>
-              <w:right w:w="45" w:type="dxa"/>
-            </w:tcMar>
-            <w:vAlign w:val="bottom"/>
-          </w:tcPr>
-          <w:p>
-            <w:pPr>
-              <w:rPr>
-                <w:rFonts w:ascii="Arial" w:eastAsia="Times New Roman" w:hAnsi="Arial" w:cs="Arial"/>
-                <w:sz w:val="20"/>
-                <w:szCs w:val="20"/>
-              </w:rPr>
-            </w:pPr>
-          </w:p>
-        </w:tc>
-        <w:tc>
-          <w:tcPr>
-            <w:tcW w:w="3150" w:type="dxa"/>
-            <w:tcBorders>
-              <w:top w:val="single" w:sz="6" w:space="0" w:color="CCCCCC"/>
-              <w:left w:val="single" w:sz="6" w:space="0" w:color="CCCCCC"/>
-              <w:bottom w:val="single" w:sz="6" w:space="0" w:color="CCCCCC"/>
-              <w:right w:val="single" w:sz="6" w:space="0" w:color="CCCCCC"/>
-            </w:tcBorders>
-            <w:tcMar>
-              <w:top w:w="30" w:type="dxa"/>
-              <w:left w:w="45" w:type="dxa"/>
-              <w:bottom w:w="30" w:type="dxa"/>
-              <w:right w:w="45" w:type="dxa"/>
-            </w:tcMar>
-            <w:vAlign w:val="bottom"/>
-          </w:tcPr>
-          <w:p>
-            <w:pPr>
-              <w:rPr>
-                <w:rFonts w:ascii="Arial" w:eastAsia="Times New Roman" w:hAnsi="Arial" w:cs="Arial"/>
-                <w:sz w:val="20"/>
-                <w:szCs w:val="20"/>
-              </w:rPr>
-            </w:pPr>
-          </w:p>
-        </w:tc>
-      </w:tr>
-      <w:tr>
-        <w:trPr>
-          <w:trHeight w:val="315"/>
-        </w:trPr>
-        <w:tc>
-          <w:tcPr>
-            <w:tcW w:w="712" w:type="dxa"/>
-            <w:tcBorders>
-              <w:top w:val="single" w:sz="6" w:space="0" w:color="CCCCCC"/>
-              <w:left w:val="single" w:sz="6" w:space="0" w:color="CCCCCC"/>
-              <w:bottom w:val="single" w:sz="6" w:space="0" w:color="CCCCCC"/>
-              <w:right w:val="single" w:sz="6" w:space="0" w:color="CCCCCC"/>
-            </w:tcBorders>
-            <w:tcMar>
-              <w:top w:w="30" w:type="dxa"/>
-              <w:left w:w="45" w:type="dxa"/>
-              <w:bottom w:w="30" w:type="dxa"/>
-              <w:right w:w="45" w:type="dxa"/>
-            </w:tcMar>
-            <w:vAlign w:val="bottom"/>
-          </w:tcPr>
-          <w:p>
-            <w:pPr>
-              <w:jc w:val="right"/>
-              <w:rPr>
-                <w:rFonts w:ascii="Arial" w:eastAsia="Times New Roman" w:hAnsi="Arial" w:cs="Arial"/>
-                <w:sz w:val="20"/>
-                <w:szCs w:val="20"/>
-              </w:rPr>
-            </w:pPr>
-            <w:r>
-              <w:rPr>
-                <w:rFonts w:ascii="Arial" w:eastAsia="Times New Roman" w:hAnsi="Arial" w:cs="Arial"/>
-                <w:sz w:val="20"/>
-                <w:szCs w:val="20"/>
-              </w:rPr>
-              <w:t>2/12</w:t>
-            </w:r>
-          </w:p>
-        </w:tc>
-        <w:tc>
-          <w:tcPr>
-            <w:tcW w:w="4733" w:type="dxa"/>
-            <w:tcBorders>
-              <w:top w:val="single" w:sz="6" w:space="0" w:color="CCCCCC"/>
-              <w:left w:val="single" w:sz="6" w:space="0" w:color="CCCCCC"/>
-              <w:bottom w:val="single" w:sz="6" w:space="0" w:color="CCCCCC"/>
-              <w:right w:val="single" w:sz="6" w:space="0" w:color="CCCCCC"/>
-            </w:tcBorders>
-            <w:tcMar>
-              <w:top w:w="30" w:type="dxa"/>
-              <w:left w:w="45" w:type="dxa"/>
-              <w:bottom w:w="30" w:type="dxa"/>
-              <w:right w:w="45" w:type="dxa"/>
-            </w:tcMar>
-            <w:vAlign w:val="bottom"/>
-          </w:tcPr>
-          <w:p>
-            <w:pPr>
-              <w:rPr>
-                <w:rFonts w:ascii="Arial" w:eastAsia="Times New Roman" w:hAnsi="Arial" w:cs="Arial"/>
-                <w:sz w:val="20"/>
-                <w:szCs w:val="20"/>
-              </w:rPr>
-            </w:pPr>
-          </w:p>
-        </w:tc>
-        <w:tc>
-          <w:tcPr>
-            <w:tcW w:w="3150" w:type="dxa"/>
-            <w:tcBorders>
-              <w:top w:val="single" w:sz="6" w:space="0" w:color="CCCCCC"/>
-              <w:left w:val="single" w:sz="6" w:space="0" w:color="CCCCCC"/>
-              <w:bottom w:val="single" w:sz="6" w:space="0" w:color="CCCCCC"/>
-              <w:right w:val="single" w:sz="6" w:space="0" w:color="CCCCCC"/>
-            </w:tcBorders>
-            <w:tcMar>
-              <w:top w:w="30" w:type="dxa"/>
-              <w:left w:w="45" w:type="dxa"/>
-              <w:bottom w:w="30" w:type="dxa"/>
-              <w:right w:w="45" w:type="dxa"/>
-            </w:tcMar>
-            <w:vAlign w:val="bottom"/>
-          </w:tcPr>
-          <w:p>
-            <w:pPr>
-              <w:rPr>
-                <w:rFonts w:ascii="Arial" w:eastAsia="Times New Roman" w:hAnsi="Arial" w:cs="Arial"/>
-                <w:sz w:val="20"/>
-                <w:szCs w:val="20"/>
-              </w:rPr>
-            </w:pPr>
-          </w:p>
-        </w:tc>
-      </w:tr>
-      <w:tr>
-        <w:trPr>
-          <w:trHeight w:val="315"/>
-        </w:trPr>
-        <w:tc>
-          <w:tcPr>
-            <w:tcW w:w="712" w:type="dxa"/>
-            <w:tcBorders>
-              <w:top w:val="single" w:sz="6" w:space="0" w:color="CCCCCC"/>
-              <w:left w:val="single" w:sz="6" w:space="0" w:color="CCCCCC"/>
-              <w:bottom w:val="single" w:sz="6" w:space="0" w:color="CCCCCC"/>
-              <w:right w:val="single" w:sz="6" w:space="0" w:color="CCCCCC"/>
-            </w:tcBorders>
-            <w:tcMar>
-              <w:top w:w="30" w:type="dxa"/>
-              <w:left w:w="45" w:type="dxa"/>
-              <w:bottom w:w="30" w:type="dxa"/>
-              <w:right w:w="45" w:type="dxa"/>
-            </w:tcMar>
-            <w:vAlign w:val="bottom"/>
-          </w:tcPr>
-          <w:p>
-            <w:pPr>
-              <w:jc w:val="right"/>
-              <w:rPr>
-                <w:rFonts w:ascii="Arial" w:eastAsia="Times New Roman" w:hAnsi="Arial" w:cs="Arial"/>
-                <w:sz w:val="20"/>
-                <w:szCs w:val="20"/>
-              </w:rPr>
-            </w:pPr>
-            <w:r>
-              <w:rPr>
-                <w:rFonts w:ascii="Arial" w:eastAsia="Times New Roman" w:hAnsi="Arial" w:cs="Arial"/>
-                <w:sz w:val="20"/>
-                <w:szCs w:val="20"/>
-              </w:rPr>
-              <w:t>2/19</w:t>
-            </w:r>
-          </w:p>
-        </w:tc>
-        <w:tc>
-          <w:tcPr>
-            <w:tcW w:w="4733" w:type="dxa"/>
-            <w:tcBorders>
-              <w:top w:val="single" w:sz="6" w:space="0" w:color="CCCCCC"/>
-              <w:left w:val="single" w:sz="6" w:space="0" w:color="CCCCCC"/>
-              <w:bottom w:val="single" w:sz="6" w:space="0" w:color="CCCCCC"/>
-              <w:right w:val="single" w:sz="6" w:space="0" w:color="CCCCCC"/>
-            </w:tcBorders>
-            <w:tcMar>
-              <w:top w:w="30" w:type="dxa"/>
-              <w:left w:w="45" w:type="dxa"/>
-              <w:bottom w:w="30" w:type="dxa"/>
-              <w:right w:w="45" w:type="dxa"/>
-            </w:tcMar>
-          </w:tcPr>
-          <w:p>
-            <w:pPr>
-              <w:rPr>
-                <w:rFonts w:ascii="Arial" w:eastAsia="Times New Roman" w:hAnsi="Arial" w:cs="Arial"/>
-                <w:sz w:val="20"/>
-                <w:szCs w:val="20"/>
-              </w:rPr>
-            </w:pPr>
-            <w:r>
-              <w:t>Complexity Science</w:t>
-            </w:r>
-          </w:p>
-        </w:tc>
-        <w:tc>
-          <w:tcPr>
-            <w:tcW w:w="3150" w:type="dxa"/>
-            <w:tcBorders>
-              <w:top w:val="single" w:sz="6" w:space="0" w:color="CCCCCC"/>
-              <w:left w:val="single" w:sz="6" w:space="0" w:color="CCCCCC"/>
-              <w:bottom w:val="single" w:sz="6" w:space="0" w:color="CCCCCC"/>
-              <w:right w:val="single" w:sz="6" w:space="0" w:color="CCCCCC"/>
-            </w:tcBorders>
-            <w:tcMar>
-              <w:top w:w="30" w:type="dxa"/>
-              <w:left w:w="45" w:type="dxa"/>
-              <w:bottom w:w="30" w:type="dxa"/>
-              <w:right w:w="45" w:type="dxa"/>
-            </w:tcMar>
-          </w:tcPr>
-          <w:p>
-            <w:pPr>
-              <w:rPr>
-                <w:rFonts w:ascii="Arial" w:eastAsia="Times New Roman" w:hAnsi="Arial" w:cs="Arial"/>
-                <w:sz w:val="20"/>
-                <w:szCs w:val="20"/>
-              </w:rPr>
-            </w:pPr>
-            <w:r>
-              <w:t>Joe Norman</w:t>
-            </w:r>
-          </w:p>
-        </w:tc>
-      </w:tr>
-      <w:tr>
-        <w:trPr>
-          <w:trHeight w:val="315"/>
-        </w:trPr>
-        <w:tc>
-          <w:tcPr>
-            <w:tcW w:w="712" w:type="dxa"/>
-            <w:tcBorders>
-              <w:top w:val="single" w:sz="6" w:space="0" w:color="CCCCCC"/>
-              <w:left w:val="single" w:sz="6" w:space="0" w:color="CCCCCC"/>
-              <w:bottom w:val="single" w:sz="6" w:space="0" w:color="CCCCCC"/>
-              <w:right w:val="single" w:sz="6" w:space="0" w:color="CCCCCC"/>
-            </w:tcBorders>
-            <w:tcMar>
-              <w:top w:w="30" w:type="dxa"/>
-              <w:left w:w="45" w:type="dxa"/>
-              <w:bottom w:w="30" w:type="dxa"/>
-              <w:right w:w="45" w:type="dxa"/>
-            </w:tcMar>
-            <w:vAlign w:val="bottom"/>
-          </w:tcPr>
-          <w:p>
-            <w:pPr>
-              <w:jc w:val="right"/>
-              <w:rPr>
-                <w:rFonts w:ascii="Arial" w:eastAsia="Times New Roman" w:hAnsi="Arial" w:cs="Arial"/>
-                <w:sz w:val="20"/>
-                <w:szCs w:val="20"/>
-              </w:rPr>
-            </w:pPr>
-            <w:r>
-              <w:rPr>
-                <w:rFonts w:ascii="Arial" w:eastAsia="Times New Roman" w:hAnsi="Arial" w:cs="Arial"/>
-                <w:sz w:val="20"/>
-                <w:szCs w:val="20"/>
-              </w:rPr>
-              <w:t>2/26</w:t>
-            </w:r>
-          </w:p>
-        </w:tc>
-        <w:tc>
-          <w:tcPr>
-            <w:tcW w:w="4733" w:type="dxa"/>
-            <w:tcBorders>
-              <w:top w:val="single" w:sz="6" w:space="0" w:color="CCCCCC"/>
-              <w:left w:val="single" w:sz="6" w:space="0" w:color="CCCCCC"/>
-              <w:bottom w:val="single" w:sz="6" w:space="0" w:color="CCCCCC"/>
-              <w:right w:val="single" w:sz="6" w:space="0" w:color="CCCCCC"/>
-            </w:tcBorders>
-            <w:tcMar>
-              <w:top w:w="30" w:type="dxa"/>
-              <w:left w:w="45" w:type="dxa"/>
-              <w:bottom w:w="30" w:type="dxa"/>
-              <w:right w:w="45" w:type="dxa"/>
-            </w:tcMar>
-          </w:tcPr>
-          <w:p>
-            <w:pPr>
-              <w:rPr>
-                <w:rFonts w:ascii="Arial" w:eastAsia="Times New Roman" w:hAnsi="Arial" w:cs="Arial"/>
-                <w:sz w:val="20"/>
-                <w:szCs w:val="20"/>
-              </w:rPr>
-            </w:pPr>
-            <w:r>
-              <w:t>Agent-based Modeling</w:t>
-            </w:r>
-          </w:p>
-        </w:tc>
-        <w:tc>
-          <w:tcPr>
-            <w:tcW w:w="3150" w:type="dxa"/>
-            <w:tcBorders>
-              <w:top w:val="single" w:sz="6" w:space="0" w:color="CCCCCC"/>
-              <w:left w:val="single" w:sz="6" w:space="0" w:color="CCCCCC"/>
-              <w:bottom w:val="single" w:sz="6" w:space="0" w:color="CCCCCC"/>
-              <w:right w:val="single" w:sz="6" w:space="0" w:color="CCCCCC"/>
-            </w:tcBorders>
-            <w:tcMar>
-              <w:top w:w="30" w:type="dxa"/>
-              <w:left w:w="45" w:type="dxa"/>
-              <w:bottom w:w="30" w:type="dxa"/>
-              <w:right w:w="45" w:type="dxa"/>
-            </w:tcMar>
-          </w:tcPr>
-          <w:p>
-            <w:pPr>
-              <w:rPr>
-                <w:rFonts w:ascii="Arial" w:eastAsia="Times New Roman" w:hAnsi="Arial" w:cs="Arial"/>
-                <w:sz w:val="20"/>
-                <w:szCs w:val="20"/>
-              </w:rPr>
-            </w:pPr>
-            <w:r>
-              <w:t>Gene Callahan</w:t>
-            </w:r>
-          </w:p>
-        </w:tc>
-      </w:tr>
-      <w:tr>
-        <w:trPr>
-          <w:trHeight w:val="315"/>
-        </w:trPr>
-        <w:tc>
-          <w:tcPr>
-            <w:tcW w:w="712" w:type="dxa"/>
-            <w:tcBorders>
-              <w:top w:val="single" w:sz="6" w:space="0" w:color="CCCCCC"/>
-              <w:left w:val="single" w:sz="6" w:space="0" w:color="CCCCCC"/>
-              <w:bottom w:val="single" w:sz="6" w:space="0" w:color="CCCCCC"/>
-              <w:right w:val="single" w:sz="6" w:space="0" w:color="CCCCCC"/>
-            </w:tcBorders>
-            <w:tcMar>
-              <w:top w:w="30" w:type="dxa"/>
-              <w:left w:w="45" w:type="dxa"/>
-              <w:bottom w:w="30" w:type="dxa"/>
-              <w:right w:w="45" w:type="dxa"/>
-            </w:tcMar>
-            <w:vAlign w:val="bottom"/>
-          </w:tcPr>
-          <w:p>
-            <w:pPr>
-              <w:jc w:val="right"/>
-              <w:rPr>
-                <w:rFonts w:ascii="Arial" w:eastAsia="Times New Roman" w:hAnsi="Arial" w:cs="Arial"/>
-                <w:sz w:val="20"/>
-                <w:szCs w:val="20"/>
-              </w:rPr>
-            </w:pPr>
-            <w:r>
-              <w:rPr>
-                <w:rFonts w:ascii="Arial" w:eastAsia="Times New Roman" w:hAnsi="Arial" w:cs="Arial"/>
-                <w:sz w:val="20"/>
-                <w:szCs w:val="20"/>
-              </w:rPr>
-              <w:t>3/5</w:t>
-            </w:r>
-          </w:p>
-        </w:tc>
-        <w:tc>
-          <w:tcPr>
-            <w:tcW w:w="4733" w:type="dxa"/>
-            <w:tcBorders>
-              <w:top w:val="single" w:sz="6" w:space="0" w:color="CCCCCC"/>
-              <w:left w:val="single" w:sz="6" w:space="0" w:color="CCCCCC"/>
-              <w:bottom w:val="single" w:sz="6" w:space="0" w:color="CCCCCC"/>
-              <w:right w:val="single" w:sz="6" w:space="0" w:color="CCCCCC"/>
-            </w:tcBorders>
-            <w:tcMar>
-              <w:top w:w="30" w:type="dxa"/>
-              <w:left w:w="45" w:type="dxa"/>
-              <w:bottom w:w="30" w:type="dxa"/>
-              <w:right w:w="45" w:type="dxa"/>
-            </w:tcMar>
-            <w:vAlign w:val="bottom"/>
-          </w:tcPr>
-          <w:p>
-            <w:pPr>
-              <w:rPr>
-                <w:rFonts w:ascii="Arial" w:eastAsia="Times New Roman" w:hAnsi="Arial" w:cs="Arial"/>
-                <w:sz w:val="20"/>
-                <w:szCs w:val="20"/>
-              </w:rPr>
-            </w:pPr>
-          </w:p>
-        </w:tc>
-        <w:tc>
-          <w:tcPr>
-            <w:tcW w:w="3150" w:type="dxa"/>
-            <w:tcBorders>
-              <w:top w:val="single" w:sz="6" w:space="0" w:color="CCCCCC"/>
-              <w:left w:val="single" w:sz="6" w:space="0" w:color="CCCCCC"/>
-              <w:bottom w:val="single" w:sz="6" w:space="0" w:color="CCCCCC"/>
-              <w:right w:val="single" w:sz="6" w:space="0" w:color="CCCCCC"/>
-            </w:tcBorders>
-            <w:tcMar>
-              <w:top w:w="30" w:type="dxa"/>
-              <w:left w:w="45" w:type="dxa"/>
-              <w:bottom w:w="30" w:type="dxa"/>
-              <w:right w:w="45" w:type="dxa"/>
-            </w:tcMar>
-            <w:vAlign w:val="bottom"/>
-          </w:tcPr>
-          <w:p>
-            <w:pPr>
-              <w:rPr>
-                <w:rFonts w:ascii="Arial" w:eastAsia="Times New Roman" w:hAnsi="Arial" w:cs="Arial"/>
-                <w:sz w:val="20"/>
-                <w:szCs w:val="20"/>
-              </w:rPr>
-            </w:pPr>
-          </w:p>
-        </w:tc>
-      </w:tr>
-      <w:tr>
-        <w:trPr>
-          <w:trHeight w:val="315"/>
-        </w:trPr>
-        <w:tc>
-          <w:tcPr>
-            <w:tcW w:w="712" w:type="dxa"/>
-            <w:tcBorders>
-              <w:top w:val="single" w:sz="6" w:space="0" w:color="CCCCCC"/>
-              <w:left w:val="single" w:sz="6" w:space="0" w:color="CCCCCC"/>
-              <w:bottom w:val="single" w:sz="6" w:space="0" w:color="CCCCCC"/>
-              <w:right w:val="single" w:sz="6" w:space="0" w:color="CCCCCC"/>
-            </w:tcBorders>
-            <w:tcMar>
-              <w:top w:w="30" w:type="dxa"/>
-              <w:left w:w="45" w:type="dxa"/>
-              <w:bottom w:w="30" w:type="dxa"/>
-              <w:right w:w="45" w:type="dxa"/>
-            </w:tcMar>
-            <w:vAlign w:val="bottom"/>
-          </w:tcPr>
-          <w:p>
-            <w:pPr>
-              <w:jc w:val="right"/>
-              <w:rPr>
-                <w:rFonts w:ascii="Arial" w:eastAsia="Times New Roman" w:hAnsi="Arial" w:cs="Arial"/>
-                <w:sz w:val="20"/>
-                <w:szCs w:val="20"/>
-              </w:rPr>
-            </w:pPr>
-            <w:r>
-              <w:rPr>
-                <w:rFonts w:ascii="Arial" w:eastAsia="Times New Roman" w:hAnsi="Arial" w:cs="Arial"/>
-                <w:sz w:val="20"/>
-                <w:szCs w:val="20"/>
-              </w:rPr>
-              <w:t>3/12</w:t>
-            </w:r>
-          </w:p>
-        </w:tc>
-        <w:tc>
-          <w:tcPr>
-            <w:tcW w:w="4733" w:type="dxa"/>
-            <w:tcBorders>
-              <w:top w:val="single" w:sz="6" w:space="0" w:color="CCCCCC"/>
-              <w:left w:val="single" w:sz="6" w:space="0" w:color="CCCCCC"/>
-              <w:bottom w:val="single" w:sz="6" w:space="0" w:color="CCCCCC"/>
-              <w:right w:val="single" w:sz="6" w:space="0" w:color="CCCCCC"/>
-            </w:tcBorders>
-            <w:tcMar>
-              <w:top w:w="30" w:type="dxa"/>
-              <w:left w:w="45" w:type="dxa"/>
-              <w:bottom w:w="30" w:type="dxa"/>
-              <w:right w:w="45" w:type="dxa"/>
-            </w:tcMar>
-            <w:vAlign w:val="bottom"/>
-          </w:tcPr>
-          <w:p>
-            <w:pPr>
-              <w:rPr>
-                <w:rFonts w:ascii="Arial" w:eastAsia="Times New Roman" w:hAnsi="Arial" w:cs="Arial"/>
-                <w:sz w:val="20"/>
-                <w:szCs w:val="20"/>
-              </w:rPr>
-            </w:pPr>
-          </w:p>
-        </w:tc>
-        <w:tc>
-          <w:tcPr>
-            <w:tcW w:w="3150" w:type="dxa"/>
-            <w:tcBorders>
-              <w:top w:val="single" w:sz="6" w:space="0" w:color="CCCCCC"/>
-              <w:left w:val="single" w:sz="6" w:space="0" w:color="CCCCCC"/>
-              <w:bottom w:val="single" w:sz="6" w:space="0" w:color="CCCCCC"/>
-              <w:right w:val="single" w:sz="6" w:space="0" w:color="CCCCCC"/>
-            </w:tcBorders>
-            <w:tcMar>
-              <w:top w:w="30" w:type="dxa"/>
-              <w:left w:w="45" w:type="dxa"/>
-              <w:bottom w:w="30" w:type="dxa"/>
-              <w:right w:w="45" w:type="dxa"/>
-            </w:tcMar>
-            <w:vAlign w:val="bottom"/>
-          </w:tcPr>
-          <w:p>
-            <w:pPr>
-              <w:rPr>
-                <w:rFonts w:ascii="Arial" w:eastAsia="Times New Roman" w:hAnsi="Arial" w:cs="Arial"/>
-                <w:sz w:val="20"/>
-                <w:szCs w:val="20"/>
-              </w:rPr>
-            </w:pPr>
-          </w:p>
-        </w:tc>
-      </w:tr>
-      <w:tr>
-        <w:trPr>
-          <w:trHeight w:val="315"/>
-        </w:trPr>
-        <w:tc>
-          <w:tcPr>
-            <w:tcW w:w="712" w:type="dxa"/>
-            <w:tcBorders>
-              <w:top w:val="single" w:sz="6" w:space="0" w:color="CCCCCC"/>
-              <w:left w:val="single" w:sz="6" w:space="0" w:color="CCCCCC"/>
-              <w:bottom w:val="single" w:sz="6" w:space="0" w:color="CCCCCC"/>
-              <w:right w:val="single" w:sz="6" w:space="0" w:color="CCCCCC"/>
-            </w:tcBorders>
-            <w:tcMar>
-              <w:top w:w="30" w:type="dxa"/>
-              <w:left w:w="45" w:type="dxa"/>
-              <w:bottom w:w="30" w:type="dxa"/>
-              <w:right w:w="45" w:type="dxa"/>
-            </w:tcMar>
-            <w:vAlign w:val="bottom"/>
-          </w:tcPr>
-          <w:p>
-            <w:pPr>
-              <w:jc w:val="right"/>
-              <w:rPr>
-                <w:rFonts w:ascii="Arial" w:eastAsia="Times New Roman" w:hAnsi="Arial" w:cs="Arial"/>
-                <w:sz w:val="20"/>
-                <w:szCs w:val="20"/>
-              </w:rPr>
-            </w:pPr>
-            <w:r>
-              <w:rPr>
-                <w:rFonts w:ascii="Arial" w:eastAsia="Times New Roman" w:hAnsi="Arial" w:cs="Arial"/>
-                <w:sz w:val="20"/>
-                <w:szCs w:val="20"/>
-              </w:rPr>
-              <w:t>3/19</w:t>
-            </w:r>
-          </w:p>
-        </w:tc>
-        <w:tc>
-          <w:tcPr>
-            <w:tcW w:w="4733" w:type="dxa"/>
-            <w:tcBorders>
-              <w:top w:val="single" w:sz="6" w:space="0" w:color="CCCCCC"/>
-              <w:left w:val="single" w:sz="6" w:space="0" w:color="CCCCCC"/>
-              <w:bottom w:val="single" w:sz="6" w:space="0" w:color="CCCCCC"/>
-              <w:right w:val="single" w:sz="6" w:space="0" w:color="CCCCCC"/>
-            </w:tcBorders>
-            <w:tcMar>
-              <w:top w:w="30" w:type="dxa"/>
-              <w:left w:w="45" w:type="dxa"/>
-              <w:bottom w:w="30" w:type="dxa"/>
-              <w:right w:w="45" w:type="dxa"/>
-            </w:tcMar>
-            <w:vAlign w:val="bottom"/>
-          </w:tcPr>
-          <w:p>
-            <w:pPr>
-              <w:rPr>
-                <w:rFonts w:ascii="Arial" w:eastAsia="Times New Roman" w:hAnsi="Arial" w:cs="Arial"/>
-                <w:sz w:val="20"/>
-                <w:szCs w:val="20"/>
-              </w:rPr>
-            </w:pPr>
-          </w:p>
-        </w:tc>
-        <w:tc>
-          <w:tcPr>
-            <w:tcW w:w="3150" w:type="dxa"/>
-            <w:tcBorders>
-              <w:top w:val="single" w:sz="6" w:space="0" w:color="CCCCCC"/>
-              <w:left w:val="single" w:sz="6" w:space="0" w:color="CCCCCC"/>
-              <w:bottom w:val="single" w:sz="6" w:space="0" w:color="CCCCCC"/>
-              <w:right w:val="single" w:sz="6" w:space="0" w:color="CCCCCC"/>
-            </w:tcBorders>
-            <w:tcMar>
-              <w:top w:w="30" w:type="dxa"/>
-              <w:left w:w="45" w:type="dxa"/>
-              <w:bottom w:w="30" w:type="dxa"/>
-              <w:right w:w="45" w:type="dxa"/>
-            </w:tcMar>
-            <w:vAlign w:val="bottom"/>
-          </w:tcPr>
-          <w:p>
-            <w:pPr>
-              <w:rPr>
-                <w:rFonts w:ascii="Arial" w:eastAsia="Times New Roman" w:hAnsi="Arial" w:cs="Arial"/>
-                <w:sz w:val="20"/>
-                <w:szCs w:val="20"/>
-              </w:rPr>
-            </w:pPr>
-          </w:p>
-        </w:tc>
-      </w:tr>
-      <w:tr>
-        <w:trPr>
-          <w:trHeight w:val="315"/>
-        </w:trPr>
-        <w:tc>
-          <w:tcPr>
-            <w:tcW w:w="712" w:type="dxa"/>
-            <w:tcBorders>
-              <w:top w:val="single" w:sz="6" w:space="0" w:color="CCCCCC"/>
-              <w:left w:val="single" w:sz="6" w:space="0" w:color="CCCCCC"/>
-              <w:bottom w:val="single" w:sz="6" w:space="0" w:color="CCCCCC"/>
-              <w:right w:val="single" w:sz="6" w:space="0" w:color="CCCCCC"/>
-            </w:tcBorders>
-            <w:tcMar>
-              <w:top w:w="30" w:type="dxa"/>
-              <w:left w:w="45" w:type="dxa"/>
-              <w:bottom w:w="30" w:type="dxa"/>
-              <w:right w:w="45" w:type="dxa"/>
-            </w:tcMar>
-            <w:vAlign w:val="bottom"/>
-          </w:tcPr>
-          <w:p>
-            <w:pPr>
-              <w:jc w:val="right"/>
-              <w:rPr>
-                <w:rFonts w:ascii="Arial" w:eastAsia="Times New Roman" w:hAnsi="Arial" w:cs="Arial"/>
-                <w:sz w:val="20"/>
-                <w:szCs w:val="20"/>
-              </w:rPr>
-            </w:pPr>
-            <w:r>
-              <w:rPr>
-                <w:rFonts w:ascii="Arial" w:eastAsia="Times New Roman" w:hAnsi="Arial" w:cs="Arial"/>
-                <w:sz w:val="20"/>
-                <w:szCs w:val="20"/>
-              </w:rPr>
-              <w:t>3/26</w:t>
-            </w:r>
-          </w:p>
-        </w:tc>
-        <w:tc>
-          <w:tcPr>
-            <w:tcW w:w="4733" w:type="dxa"/>
-            <w:tcBorders>
-              <w:top w:val="single" w:sz="6" w:space="0" w:color="CCCCCC"/>
-              <w:left w:val="single" w:sz="6" w:space="0" w:color="CCCCCC"/>
-              <w:bottom w:val="single" w:sz="6" w:space="0" w:color="CCCCCC"/>
-              <w:right w:val="single" w:sz="6" w:space="0" w:color="CCCCCC"/>
-            </w:tcBorders>
-            <w:tcMar>
-              <w:top w:w="30" w:type="dxa"/>
-              <w:left w:w="45" w:type="dxa"/>
-              <w:bottom w:w="30" w:type="dxa"/>
-              <w:right w:w="45" w:type="dxa"/>
-            </w:tcMar>
-            <w:vAlign w:val="bottom"/>
-          </w:tcPr>
-          <w:p>
-            <w:pPr>
-              <w:rPr>
-                <w:rFonts w:ascii="Arial" w:eastAsia="Times New Roman" w:hAnsi="Arial" w:cs="Arial"/>
-                <w:sz w:val="20"/>
-                <w:szCs w:val="20"/>
-              </w:rPr>
-            </w:pPr>
-          </w:p>
-        </w:tc>
-        <w:tc>
-          <w:tcPr>
-            <w:tcW w:w="3150" w:type="dxa"/>
-            <w:tcBorders>
-              <w:top w:val="single" w:sz="6" w:space="0" w:color="CCCCCC"/>
-              <w:left w:val="single" w:sz="6" w:space="0" w:color="CCCCCC"/>
-              <w:bottom w:val="single" w:sz="6" w:space="0" w:color="CCCCCC"/>
-              <w:right w:val="single" w:sz="6" w:space="0" w:color="CCCCCC"/>
-            </w:tcBorders>
-            <w:tcMar>
-              <w:top w:w="30" w:type="dxa"/>
-              <w:left w:w="45" w:type="dxa"/>
-              <w:bottom w:w="30" w:type="dxa"/>
-              <w:right w:w="45" w:type="dxa"/>
-            </w:tcMar>
-            <w:vAlign w:val="bottom"/>
-          </w:tcPr>
-          <w:p>
-            <w:pPr>
-              <w:rPr>
-                <w:rFonts w:ascii="Arial" w:eastAsia="Times New Roman" w:hAnsi="Arial" w:cs="Arial"/>
-                <w:sz w:val="20"/>
-                <w:szCs w:val="20"/>
-              </w:rPr>
-            </w:pPr>
-          </w:p>
-        </w:tc>
-      </w:tr>
-      <w:tr>
-        <w:trPr>
-          <w:trHeight w:val="315"/>
-        </w:trPr>
-        <w:tc>
-          <w:tcPr>
-            <w:tcW w:w="712" w:type="dxa"/>
-            <w:tcBorders>
-              <w:top w:val="single" w:sz="6" w:space="0" w:color="CCCCCC"/>
-              <w:left w:val="single" w:sz="6" w:space="0" w:color="CCCCCC"/>
-              <w:bottom w:val="single" w:sz="6" w:space="0" w:color="CCCCCC"/>
-              <w:right w:val="single" w:sz="6" w:space="0" w:color="CCCCCC"/>
-            </w:tcBorders>
-            <w:tcMar>
-              <w:top w:w="30" w:type="dxa"/>
-              <w:left w:w="45" w:type="dxa"/>
-              <w:bottom w:w="30" w:type="dxa"/>
-              <w:right w:w="45" w:type="dxa"/>
-            </w:tcMar>
-            <w:vAlign w:val="bottom"/>
-          </w:tcPr>
-          <w:p>
-            <w:pPr>
-              <w:jc w:val="right"/>
-              <w:rPr>
-                <w:rFonts w:ascii="Arial" w:eastAsia="Times New Roman" w:hAnsi="Arial" w:cs="Arial"/>
-                <w:sz w:val="20"/>
-                <w:szCs w:val="20"/>
-              </w:rPr>
-            </w:pPr>
-            <w:r>
-              <w:rPr>
-                <w:rFonts w:ascii="Arial" w:eastAsia="Times New Roman" w:hAnsi="Arial" w:cs="Arial"/>
-                <w:sz w:val="20"/>
-                <w:szCs w:val="20"/>
-              </w:rPr>
-              <w:t>4/2</w:t>
-            </w:r>
-          </w:p>
-        </w:tc>
-        <w:tc>
-          <w:tcPr>
-            <w:tcW w:w="4733" w:type="dxa"/>
-            <w:tcBorders>
-              <w:top w:val="single" w:sz="6" w:space="0" w:color="CCCCCC"/>
-              <w:left w:val="single" w:sz="6" w:space="0" w:color="CCCCCC"/>
-              <w:bottom w:val="single" w:sz="6" w:space="0" w:color="CCCCCC"/>
-              <w:right w:val="single" w:sz="6" w:space="0" w:color="CCCCCC"/>
-            </w:tcBorders>
-            <w:tcMar>
-              <w:top w:w="30" w:type="dxa"/>
-              <w:left w:w="45" w:type="dxa"/>
-              <w:bottom w:w="30" w:type="dxa"/>
-              <w:right w:w="45" w:type="dxa"/>
-            </w:tcMar>
-            <w:vAlign w:val="bottom"/>
-          </w:tcPr>
-          <w:p>
-            <w:pPr>
-              <w:rPr>
-                <w:rFonts w:ascii="Arial" w:eastAsia="Times New Roman" w:hAnsi="Arial" w:cs="Arial"/>
-                <w:sz w:val="20"/>
-                <w:szCs w:val="20"/>
-              </w:rPr>
-            </w:pPr>
-          </w:p>
-        </w:tc>
-        <w:tc>
-          <w:tcPr>
-            <w:tcW w:w="3150" w:type="dxa"/>
-            <w:tcBorders>
-              <w:top w:val="single" w:sz="6" w:space="0" w:color="CCCCCC"/>
-              <w:left w:val="single" w:sz="6" w:space="0" w:color="CCCCCC"/>
-              <w:bottom w:val="single" w:sz="6" w:space="0" w:color="CCCCCC"/>
-              <w:right w:val="single" w:sz="6" w:space="0" w:color="CCCCCC"/>
-            </w:tcBorders>
-            <w:tcMar>
-              <w:top w:w="30" w:type="dxa"/>
-              <w:left w:w="45" w:type="dxa"/>
-              <w:bottom w:w="30" w:type="dxa"/>
-              <w:right w:w="45" w:type="dxa"/>
-            </w:tcMar>
-            <w:vAlign w:val="bottom"/>
-          </w:tcPr>
-          <w:p>
-            <w:pPr>
-              <w:rPr>
-                <w:rFonts w:ascii="Arial" w:eastAsia="Times New Roman" w:hAnsi="Arial" w:cs="Arial"/>
-                <w:sz w:val="20"/>
-                <w:szCs w:val="20"/>
-              </w:rPr>
-            </w:pPr>
-          </w:p>
-        </w:tc>
-      </w:tr>
-      <w:tr>
-        <w:trPr>
-          <w:trHeight w:val="315"/>
-        </w:trPr>
-        <w:tc>
-          <w:tcPr>
-            <w:tcW w:w="712" w:type="dxa"/>
-            <w:tcBorders>
-              <w:top w:val="single" w:sz="6" w:space="0" w:color="CCCCCC"/>
-              <w:left w:val="single" w:sz="6" w:space="0" w:color="CCCCCC"/>
-              <w:bottom w:val="single" w:sz="6" w:space="0" w:color="CCCCCC"/>
-              <w:right w:val="single" w:sz="6" w:space="0" w:color="CCCCCC"/>
-            </w:tcBorders>
-            <w:tcMar>
-              <w:top w:w="30" w:type="dxa"/>
-              <w:left w:w="45" w:type="dxa"/>
-              <w:bottom w:w="30" w:type="dxa"/>
-              <w:right w:w="45" w:type="dxa"/>
-            </w:tcMar>
-            <w:vAlign w:val="bottom"/>
-          </w:tcPr>
-          <w:p>
-            <w:pPr>
-              <w:jc w:val="right"/>
-              <w:rPr>
-                <w:rFonts w:ascii="Arial" w:eastAsia="Times New Roman" w:hAnsi="Arial" w:cs="Arial"/>
-                <w:sz w:val="20"/>
-                <w:szCs w:val="20"/>
-              </w:rPr>
-            </w:pPr>
-            <w:r>
-              <w:rPr>
-                <w:rFonts w:ascii="Arial" w:eastAsia="Times New Roman" w:hAnsi="Arial" w:cs="Arial"/>
-                <w:sz w:val="20"/>
-                <w:szCs w:val="20"/>
-              </w:rPr>
-              <w:t>4/9</w:t>
-            </w:r>
-          </w:p>
-        </w:tc>
-        <w:tc>
-          <w:tcPr>
-            <w:tcW w:w="4733" w:type="dxa"/>
-            <w:tcBorders>
-              <w:top w:val="single" w:sz="6" w:space="0" w:color="CCCCCC"/>
-              <w:left w:val="single" w:sz="6" w:space="0" w:color="CCCCCC"/>
-              <w:bottom w:val="single" w:sz="6" w:space="0" w:color="CCCCCC"/>
-              <w:right w:val="single" w:sz="6" w:space="0" w:color="CCCCCC"/>
-            </w:tcBorders>
-            <w:tcMar>
-              <w:top w:w="30" w:type="dxa"/>
-              <w:left w:w="45" w:type="dxa"/>
-              <w:bottom w:w="30" w:type="dxa"/>
-              <w:right w:w="45" w:type="dxa"/>
-            </w:tcMar>
-            <w:vAlign w:val="bottom"/>
-          </w:tcPr>
-          <w:p>
-            <w:pPr>
-              <w:rPr>
-                <w:rFonts w:ascii="Arial" w:eastAsia="Times New Roman" w:hAnsi="Arial" w:cs="Arial"/>
-                <w:sz w:val="20"/>
-                <w:szCs w:val="20"/>
-              </w:rPr>
-            </w:pPr>
-          </w:p>
-        </w:tc>
-        <w:tc>
-          <w:tcPr>
-            <w:tcW w:w="3150" w:type="dxa"/>
-            <w:tcBorders>
-              <w:top w:val="single" w:sz="6" w:space="0" w:color="CCCCCC"/>
-              <w:left w:val="single" w:sz="6" w:space="0" w:color="CCCCCC"/>
-              <w:bottom w:val="single" w:sz="6" w:space="0" w:color="CCCCCC"/>
-              <w:right w:val="single" w:sz="6" w:space="0" w:color="CCCCCC"/>
-            </w:tcBorders>
-            <w:tcMar>
-              <w:top w:w="30" w:type="dxa"/>
-              <w:left w:w="45" w:type="dxa"/>
-              <w:bottom w:w="30" w:type="dxa"/>
-              <w:right w:w="45" w:type="dxa"/>
-            </w:tcMar>
-            <w:vAlign w:val="bottom"/>
-          </w:tcPr>
-          <w:p>
-            <w:pPr>
-              <w:rPr>
-                <w:rFonts w:ascii="Arial" w:eastAsia="Times New Roman" w:hAnsi="Arial" w:cs="Arial"/>
-                <w:sz w:val="20"/>
-                <w:szCs w:val="20"/>
-              </w:rPr>
-            </w:pPr>
-          </w:p>
-        </w:tc>
-      </w:tr>
-      <w:tr>
-        <w:trPr>
-          <w:trHeight w:val="315"/>
-        </w:trPr>
-        <w:tc>
-          <w:tcPr>
-            <w:tcW w:w="712" w:type="dxa"/>
-            <w:tcBorders>
-              <w:top w:val="single" w:sz="6" w:space="0" w:color="CCCCCC"/>
-              <w:left w:val="single" w:sz="6" w:space="0" w:color="CCCCCC"/>
-              <w:bottom w:val="single" w:sz="6" w:space="0" w:color="CCCCCC"/>
-              <w:right w:val="single" w:sz="6" w:space="0" w:color="CCCCCC"/>
-            </w:tcBorders>
-            <w:tcMar>
-              <w:top w:w="30" w:type="dxa"/>
-              <w:left w:w="45" w:type="dxa"/>
-              <w:bottom w:w="30" w:type="dxa"/>
-              <w:right w:w="45" w:type="dxa"/>
-            </w:tcMar>
-            <w:vAlign w:val="bottom"/>
-          </w:tcPr>
-          <w:p>
-            <w:pPr>
-              <w:jc w:val="right"/>
-              <w:rPr>
-                <w:rFonts w:ascii="Arial" w:eastAsia="Times New Roman" w:hAnsi="Arial" w:cs="Arial"/>
-                <w:sz w:val="20"/>
-                <w:szCs w:val="20"/>
-              </w:rPr>
-            </w:pPr>
-            <w:r>
-              <w:rPr>
-                <w:rFonts w:ascii="Arial" w:eastAsia="Times New Roman" w:hAnsi="Arial" w:cs="Arial"/>
-                <w:sz w:val="20"/>
-                <w:szCs w:val="20"/>
-              </w:rPr>
-              <w:t>4/16</w:t>
-            </w:r>
-          </w:p>
-        </w:tc>
-        <w:tc>
-          <w:tcPr>
-            <w:tcW w:w="4733" w:type="dxa"/>
-            <w:tcBorders>
-              <w:top w:val="single" w:sz="6" w:space="0" w:color="CCCCCC"/>
-              <w:left w:val="single" w:sz="6" w:space="0" w:color="CCCCCC"/>
-              <w:bottom w:val="single" w:sz="6" w:space="0" w:color="CCCCCC"/>
-              <w:right w:val="single" w:sz="6" w:space="0" w:color="CCCCCC"/>
-            </w:tcBorders>
-            <w:tcMar>
-              <w:top w:w="30" w:type="dxa"/>
-              <w:left w:w="45" w:type="dxa"/>
-              <w:bottom w:w="30" w:type="dxa"/>
-              <w:right w:w="45" w:type="dxa"/>
-            </w:tcMar>
-          </w:tcPr>
-          <w:p>
-            <w:pPr>
-              <w:rPr>
-                <w:rFonts w:ascii="Arial" w:eastAsia="Times New Roman" w:hAnsi="Arial" w:cs="Arial"/>
-                <w:sz w:val="20"/>
-                <w:szCs w:val="20"/>
-              </w:rPr>
-            </w:pPr>
-            <w:r>
-              <w:t>Search Engines and Information Retrieval</w:t>
-            </w:r>
-          </w:p>
-        </w:tc>
-        <w:tc>
-          <w:tcPr>
-            <w:tcW w:w="3150" w:type="dxa"/>
-            <w:tcBorders>
-              <w:top w:val="single" w:sz="6" w:space="0" w:color="CCCCCC"/>
-              <w:left w:val="single" w:sz="6" w:space="0" w:color="CCCCCC"/>
-              <w:bottom w:val="single" w:sz="6" w:space="0" w:color="CCCCCC"/>
-              <w:right w:val="single" w:sz="6" w:space="0" w:color="CCCCCC"/>
-            </w:tcBorders>
-            <w:tcMar>
-              <w:top w:w="30" w:type="dxa"/>
-              <w:left w:w="45" w:type="dxa"/>
-              <w:bottom w:w="30" w:type="dxa"/>
-              <w:right w:w="45" w:type="dxa"/>
-            </w:tcMar>
-          </w:tcPr>
-          <w:p>
-            <w:pPr>
-              <w:rPr>
-                <w:rFonts w:ascii="Arial" w:eastAsia="Times New Roman" w:hAnsi="Arial" w:cs="Arial"/>
-                <w:sz w:val="20"/>
-                <w:szCs w:val="20"/>
-              </w:rPr>
-            </w:pPr>
-            <w:proofErr w:type="spellStart"/>
-            <w:r>
-              <w:t>Torsten</w:t>
-            </w:r>
-            <w:proofErr w:type="spellEnd"/>
-            <w:r>
-              <w:t xml:space="preserve"> </w:t>
-            </w:r>
-            <w:proofErr w:type="spellStart"/>
-            <w:r>
-              <w:t>Suel</w:t>
-            </w:r>
-            <w:proofErr w:type="spellEnd"/>
-          </w:p>
-        </w:tc>
-      </w:tr>
-      <w:tr>
-        <w:trPr>
-          <w:trHeight w:val="315"/>
-        </w:trPr>
-        <w:tc>
-          <w:tcPr>
-            <w:tcW w:w="712" w:type="dxa"/>
-            <w:tcBorders>
-              <w:top w:val="single" w:sz="6" w:space="0" w:color="CCCCCC"/>
-              <w:left w:val="single" w:sz="6" w:space="0" w:color="CCCCCC"/>
-              <w:bottom w:val="single" w:sz="6" w:space="0" w:color="CCCCCC"/>
-              <w:right w:val="single" w:sz="6" w:space="0" w:color="CCCCCC"/>
-            </w:tcBorders>
-            <w:tcMar>
-              <w:top w:w="30" w:type="dxa"/>
-              <w:left w:w="45" w:type="dxa"/>
-              <w:bottom w:w="30" w:type="dxa"/>
-              <w:right w:w="45" w:type="dxa"/>
-            </w:tcMar>
-            <w:vAlign w:val="bottom"/>
-          </w:tcPr>
-          <w:p>
-            <w:pPr>
-              <w:jc w:val="right"/>
-              <w:rPr>
-                <w:rFonts w:ascii="Arial" w:eastAsia="Times New Roman" w:hAnsi="Arial" w:cs="Arial"/>
-                <w:sz w:val="20"/>
-                <w:szCs w:val="20"/>
-              </w:rPr>
-            </w:pPr>
-            <w:r>
-              <w:rPr>
-                <w:rFonts w:ascii="Arial" w:eastAsia="Times New Roman" w:hAnsi="Arial" w:cs="Arial"/>
-                <w:sz w:val="20"/>
-                <w:szCs w:val="20"/>
-              </w:rPr>
-              <w:t>4/23</w:t>
-            </w:r>
-          </w:p>
-        </w:tc>
-        <w:tc>
-          <w:tcPr>
-            <w:tcW w:w="4733" w:type="dxa"/>
-            <w:tcBorders>
-              <w:top w:val="single" w:sz="6" w:space="0" w:color="CCCCCC"/>
-              <w:left w:val="single" w:sz="6" w:space="0" w:color="CCCCCC"/>
-              <w:bottom w:val="single" w:sz="6" w:space="0" w:color="CCCCCC"/>
-              <w:right w:val="single" w:sz="6" w:space="0" w:color="CCCCCC"/>
-            </w:tcBorders>
-            <w:tcMar>
-              <w:top w:w="30" w:type="dxa"/>
-              <w:left w:w="45" w:type="dxa"/>
-              <w:bottom w:w="30" w:type="dxa"/>
-              <w:right w:w="45" w:type="dxa"/>
-            </w:tcMar>
-            <w:vAlign w:val="bottom"/>
-          </w:tcPr>
-          <w:p>
-            <w:pPr>
-              <w:rPr>
-                <w:rFonts w:ascii="Arial" w:eastAsia="Times New Roman" w:hAnsi="Arial" w:cs="Arial"/>
-                <w:sz w:val="20"/>
-                <w:szCs w:val="20"/>
-              </w:rPr>
-            </w:pPr>
-          </w:p>
-        </w:tc>
-        <w:tc>
-          <w:tcPr>
-            <w:tcW w:w="3150" w:type="dxa"/>
-            <w:tcBorders>
-              <w:top w:val="single" w:sz="6" w:space="0" w:color="CCCCCC"/>
-              <w:left w:val="single" w:sz="6" w:space="0" w:color="CCCCCC"/>
-              <w:bottom w:val="single" w:sz="6" w:space="0" w:color="CCCCCC"/>
-              <w:right w:val="single" w:sz="6" w:space="0" w:color="CCCCCC"/>
-            </w:tcBorders>
-            <w:tcMar>
-              <w:top w:w="30" w:type="dxa"/>
-              <w:left w:w="45" w:type="dxa"/>
-              <w:bottom w:w="30" w:type="dxa"/>
-              <w:right w:w="45" w:type="dxa"/>
-            </w:tcMar>
-            <w:vAlign w:val="bottom"/>
-          </w:tcPr>
-          <w:p>
-            <w:pPr>
-              <w:rPr>
-                <w:rFonts w:ascii="Arial" w:eastAsia="Times New Roman" w:hAnsi="Arial" w:cs="Arial"/>
-                <w:sz w:val="20"/>
-                <w:szCs w:val="20"/>
-              </w:rPr>
-            </w:pPr>
-          </w:p>
-        </w:tc>
-      </w:tr>
-      <w:tr>
-        <w:trPr>
-          <w:trHeight w:val="315"/>
-        </w:trPr>
-        <w:tc>
-          <w:tcPr>
-            <w:tcW w:w="712" w:type="dxa"/>
-            <w:tcBorders>
-              <w:top w:val="single" w:sz="6" w:space="0" w:color="CCCCCC"/>
-              <w:left w:val="single" w:sz="6" w:space="0" w:color="CCCCCC"/>
-              <w:bottom w:val="single" w:sz="6" w:space="0" w:color="CCCCCC"/>
-              <w:right w:val="single" w:sz="6" w:space="0" w:color="CCCCCC"/>
-            </w:tcBorders>
-            <w:tcMar>
-              <w:top w:w="30" w:type="dxa"/>
-              <w:left w:w="45" w:type="dxa"/>
-              <w:bottom w:w="30" w:type="dxa"/>
-              <w:right w:w="45" w:type="dxa"/>
-            </w:tcMar>
-            <w:vAlign w:val="bottom"/>
-          </w:tcPr>
-          <w:p>
-            <w:pPr>
-              <w:jc w:val="right"/>
-              <w:rPr>
-                <w:rFonts w:ascii="Arial" w:eastAsia="Times New Roman" w:hAnsi="Arial" w:cs="Arial"/>
-                <w:sz w:val="20"/>
-                <w:szCs w:val="20"/>
-              </w:rPr>
-            </w:pPr>
-            <w:r>
-              <w:rPr>
-                <w:rFonts w:ascii="Arial" w:eastAsia="Times New Roman" w:hAnsi="Arial" w:cs="Arial"/>
-                <w:sz w:val="20"/>
-                <w:szCs w:val="20"/>
-              </w:rPr>
-              <w:t>4/30</w:t>
-            </w:r>
-          </w:p>
-        </w:tc>
-        <w:tc>
-          <w:tcPr>
-            <w:tcW w:w="4733" w:type="dxa"/>
-            <w:tcBorders>
-              <w:top w:val="single" w:sz="6" w:space="0" w:color="CCCCCC"/>
-              <w:left w:val="single" w:sz="6" w:space="0" w:color="CCCCCC"/>
-              <w:bottom w:val="single" w:sz="6" w:space="0" w:color="CCCCCC"/>
-              <w:right w:val="single" w:sz="6" w:space="0" w:color="CCCCCC"/>
-            </w:tcBorders>
-            <w:tcMar>
-              <w:top w:w="30" w:type="dxa"/>
-              <w:left w:w="45" w:type="dxa"/>
-              <w:bottom w:w="30" w:type="dxa"/>
-              <w:right w:w="45" w:type="dxa"/>
-            </w:tcMar>
-            <w:vAlign w:val="bottom"/>
-          </w:tcPr>
-          <w:p>
-            <w:pPr>
-              <w:rPr>
-                <w:rFonts w:ascii="Arial" w:eastAsia="Times New Roman" w:hAnsi="Arial" w:cs="Arial"/>
-                <w:sz w:val="20"/>
-                <w:szCs w:val="20"/>
-              </w:rPr>
-            </w:pPr>
-          </w:p>
-        </w:tc>
-        <w:tc>
-          <w:tcPr>
-            <w:tcW w:w="3150" w:type="dxa"/>
-            <w:tcBorders>
-              <w:top w:val="single" w:sz="6" w:space="0" w:color="CCCCCC"/>
-              <w:left w:val="single" w:sz="6" w:space="0" w:color="CCCCCC"/>
-              <w:bottom w:val="single" w:sz="6" w:space="0" w:color="CCCCCC"/>
-              <w:right w:val="single" w:sz="6" w:space="0" w:color="CCCCCC"/>
-            </w:tcBorders>
-            <w:tcMar>
-              <w:top w:w="30" w:type="dxa"/>
-              <w:left w:w="45" w:type="dxa"/>
-              <w:bottom w:w="30" w:type="dxa"/>
-              <w:right w:w="45" w:type="dxa"/>
-            </w:tcMar>
-            <w:vAlign w:val="bottom"/>
-          </w:tcPr>
-          <w:p>
-            <w:pPr>
-              <w:rPr>
-                <w:rFonts w:ascii="Arial" w:eastAsia="Times New Roman" w:hAnsi="Arial" w:cs="Arial"/>
-                <w:sz w:val="20"/>
-                <w:szCs w:val="20"/>
-              </w:rPr>
-            </w:pPr>
-          </w:p>
-        </w:tc>
-      </w:tr>
-      <w:tr>
-        <w:trPr>
-          <w:trHeight w:val="315"/>
-        </w:trPr>
-        <w:tc>
-          <w:tcPr>
-            <w:tcW w:w="712" w:type="dxa"/>
-            <w:tcBorders>
-              <w:top w:val="single" w:sz="6" w:space="0" w:color="CCCCCC"/>
-              <w:left w:val="single" w:sz="6" w:space="0" w:color="CCCCCC"/>
-              <w:bottom w:val="single" w:sz="6" w:space="0" w:color="CCCCCC"/>
-              <w:right w:val="single" w:sz="6" w:space="0" w:color="CCCCCC"/>
-            </w:tcBorders>
-            <w:tcMar>
-              <w:top w:w="30" w:type="dxa"/>
-              <w:left w:w="45" w:type="dxa"/>
-              <w:bottom w:w="30" w:type="dxa"/>
-              <w:right w:w="45" w:type="dxa"/>
-            </w:tcMar>
-            <w:vAlign w:val="bottom"/>
-          </w:tcPr>
-          <w:p>
-            <w:pPr>
-              <w:jc w:val="right"/>
-              <w:rPr>
-                <w:rFonts w:ascii="Arial" w:eastAsia="Times New Roman" w:hAnsi="Arial" w:cs="Arial"/>
-                <w:sz w:val="20"/>
-                <w:szCs w:val="20"/>
-              </w:rPr>
-            </w:pPr>
-            <w:r>
-              <w:rPr>
-                <w:rFonts w:ascii="Arial" w:eastAsia="Times New Roman" w:hAnsi="Arial" w:cs="Arial"/>
-                <w:sz w:val="20"/>
-                <w:szCs w:val="20"/>
-              </w:rPr>
-              <w:t>4/7</w:t>
-            </w:r>
-          </w:p>
-        </w:tc>
-        <w:tc>
-          <w:tcPr>
-            <w:tcW w:w="4733" w:type="dxa"/>
-            <w:tcBorders>
-              <w:top w:val="single" w:sz="6" w:space="0" w:color="CCCCCC"/>
-              <w:left w:val="single" w:sz="6" w:space="0" w:color="CCCCCC"/>
-              <w:bottom w:val="single" w:sz="6" w:space="0" w:color="CCCCCC"/>
-              <w:right w:val="single" w:sz="6" w:space="0" w:color="CCCCCC"/>
-            </w:tcBorders>
-            <w:tcMar>
-              <w:top w:w="30" w:type="dxa"/>
-              <w:left w:w="45" w:type="dxa"/>
-              <w:bottom w:w="30" w:type="dxa"/>
-              <w:right w:w="45" w:type="dxa"/>
-            </w:tcMar>
-            <w:vAlign w:val="bottom"/>
-          </w:tcPr>
-          <w:p>
-            <w:pPr>
-              <w:rPr>
-                <w:rFonts w:ascii="Arial" w:eastAsia="Times New Roman" w:hAnsi="Arial" w:cs="Arial"/>
-                <w:sz w:val="20"/>
-                <w:szCs w:val="20"/>
-              </w:rPr>
-            </w:pPr>
-          </w:p>
-        </w:tc>
-        <w:tc>
-          <w:tcPr>
-            <w:tcW w:w="3150" w:type="dxa"/>
-            <w:tcBorders>
-              <w:top w:val="single" w:sz="6" w:space="0" w:color="CCCCCC"/>
-              <w:left w:val="single" w:sz="6" w:space="0" w:color="CCCCCC"/>
-              <w:bottom w:val="single" w:sz="6" w:space="0" w:color="CCCCCC"/>
-              <w:right w:val="single" w:sz="6" w:space="0" w:color="CCCCCC"/>
-            </w:tcBorders>
-            <w:tcMar>
-              <w:top w:w="30" w:type="dxa"/>
-              <w:left w:w="45" w:type="dxa"/>
-              <w:bottom w:w="30" w:type="dxa"/>
-              <w:right w:w="45" w:type="dxa"/>
-            </w:tcMar>
-            <w:vAlign w:val="bottom"/>
-          </w:tcPr>
-          <w:p>
-            <w:pPr>
-              <w:rPr>
-                <w:rFonts w:ascii="Arial" w:eastAsia="Times New Roman" w:hAnsi="Arial" w:cs="Arial"/>
-                <w:sz w:val="20"/>
-                <w:szCs w:val="20"/>
-              </w:rPr>
-            </w:pPr>
-          </w:p>
-        </w:tc>
-      </w:tr>
-      <w:tr>
-        <w:trPr>
-          <w:trHeight w:val="315"/>
-        </w:trPr>
-        <w:tc>
-          <w:tcPr>
-            <w:tcW w:w="712" w:type="dxa"/>
-            <w:tcBorders>
-              <w:top w:val="single" w:sz="6" w:space="0" w:color="CCCCCC"/>
-              <w:left w:val="single" w:sz="6" w:space="0" w:color="CCCCCC"/>
-              <w:bottom w:val="single" w:sz="6" w:space="0" w:color="CCCCCC"/>
-              <w:right w:val="single" w:sz="6" w:space="0" w:color="CCCCCC"/>
-            </w:tcBorders>
-            <w:tcMar>
-              <w:top w:w="30" w:type="dxa"/>
-              <w:left w:w="45" w:type="dxa"/>
-              <w:bottom w:w="30" w:type="dxa"/>
-              <w:right w:w="45" w:type="dxa"/>
-            </w:tcMar>
-            <w:vAlign w:val="bottom"/>
-          </w:tcPr>
-          <w:p>
-            <w:pPr>
-              <w:jc w:val="right"/>
-              <w:rPr>
-                <w:rFonts w:ascii="Times New Roman" w:eastAsia="Times New Roman" w:hAnsi="Times New Roman" w:cs="Times New Roman"/>
-                <w:sz w:val="20"/>
-                <w:szCs w:val="20"/>
-              </w:rPr>
-            </w:pPr>
-            <w:r>
-              <w:rPr>
-                <w:rFonts w:ascii="Times New Roman" w:eastAsia="Times New Roman" w:hAnsi="Times New Roman" w:cs="Times New Roman"/>
-                <w:sz w:val="20"/>
-                <w:szCs w:val="20"/>
-              </w:rPr>
-              <w:t>4/14</w:t>
-            </w:r>
-          </w:p>
-        </w:tc>
-        <w:tc>
-          <w:tcPr>
-            <w:tcW w:w="4733" w:type="dxa"/>
-            <w:tcBorders>
-              <w:top w:val="single" w:sz="6" w:space="0" w:color="CCCCCC"/>
-              <w:left w:val="single" w:sz="6" w:space="0" w:color="CCCCCC"/>
-              <w:bottom w:val="single" w:sz="6" w:space="0" w:color="CCCCCC"/>
-              <w:right w:val="single" w:sz="6" w:space="0" w:color="CCCCCC"/>
-            </w:tcBorders>
-            <w:tcMar>
-              <w:top w:w="30" w:type="dxa"/>
-              <w:left w:w="45" w:type="dxa"/>
-              <w:bottom w:w="30" w:type="dxa"/>
-              <w:right w:w="45" w:type="dxa"/>
-            </w:tcMar>
-            <w:vAlign w:val="bottom"/>
-          </w:tcPr>
-          <w:p>
-            <w:pPr>
-              <w:rPr>
-                <w:rFonts w:ascii="Arial" w:eastAsia="Times New Roman" w:hAnsi="Arial" w:cs="Arial"/>
-                <w:sz w:val="20"/>
-                <w:szCs w:val="20"/>
-              </w:rPr>
-            </w:pPr>
-          </w:p>
-        </w:tc>
-        <w:tc>
-          <w:tcPr>
-            <w:tcW w:w="3150" w:type="dxa"/>
-            <w:tcBorders>
-              <w:top w:val="single" w:sz="6" w:space="0" w:color="CCCCCC"/>
-              <w:left w:val="single" w:sz="6" w:space="0" w:color="CCCCCC"/>
-              <w:bottom w:val="single" w:sz="6" w:space="0" w:color="CCCCCC"/>
-              <w:right w:val="single" w:sz="6" w:space="0" w:color="CCCCCC"/>
-            </w:tcBorders>
-            <w:tcMar>
-              <w:top w:w="30" w:type="dxa"/>
-              <w:left w:w="45" w:type="dxa"/>
-              <w:bottom w:w="30" w:type="dxa"/>
-              <w:right w:w="45" w:type="dxa"/>
-            </w:tcMar>
-            <w:vAlign w:val="bottom"/>
-          </w:tcPr>
-          <w:p>
-            <w:pPr>
-              <w:rPr>
-                <w:rFonts w:ascii="Times New Roman" w:eastAsia="Times New Roman" w:hAnsi="Times New Roman" w:cs="Times New Roman"/>
-                <w:sz w:val="20"/>
-                <w:szCs w:val="20"/>
-              </w:rPr>
-            </w:pPr>
-          </w:p>
-        </w:tc>
-      </w:tr>
-    </w:tbl>
+        </w:rPr>
+      </w:pPr>
+    </w:p>
     <w:p>
       <w:pPr>
         <w:rPr>
           <w:rFonts w:ascii="Arial" w:hAnsi="Arial"/>
-          <w:b/>
-        </w:rPr>
-      </w:pPr>
-      <w:r>
+        </w:rPr>
+      </w:pPr>
+    </w:p>
+    <w:p>
+      <w:pPr>
+        <w:ind w:left="720"/>
         <w:rPr>
           <w:rFonts w:ascii="Arial" w:hAnsi="Arial"/>
           <w:b/>
         </w:rPr>
-        <w:tab/>
-      </w:r>
-      <w:r>
+      </w:pPr>
+    </w:p>
+    <w:p>
+      <w:pPr>
+        <w:pStyle w:val="ListParagraph"/>
         <w:rPr>
           <w:rFonts w:ascii="Arial" w:hAnsi="Arial"/>
           <w:b/>
         </w:rPr>
-        <w:tab/>
-      </w:r>
+      </w:pPr>
     </w:p>
     <w:p>
       <w:pPr>
@@ -3557,103 +1739,19 @@
       <w:pPr>
         <w:rPr>
           <w:rFonts w:ascii="Arial" w:hAnsi="Arial"/>
-        </w:rPr>
-      </w:pPr>
-      <w:r>
+          <w:b/>
+        </w:rPr>
+      </w:pPr>
+    </w:p>
+    <w:p>
+      <w:pPr>
         <w:rPr>
           <w:rFonts w:ascii="Arial" w:hAnsi="Arial"/>
-          <w:b/>
-        </w:rPr>
-        <w:tab/>
-      </w:r>
-      <w:r>
-        <w:rPr>
-          <w:rFonts w:ascii="Arial" w:hAnsi="Arial"/>
-          <w:b/>
-        </w:rPr>
-        <w:tab/>
-      </w:r>
-    </w:p>
-    <w:p>
-      <w:pPr>
-        <w:rPr>
-          <w:rFonts w:ascii="Arial" w:hAnsi="Arial"/>
-        </w:rPr>
-      </w:pPr>
-    </w:p>
-    <w:p>
-      <w:pPr>
-        <w:rPr>
-          <w:rFonts w:ascii="Arial" w:hAnsi="Arial"/>
-        </w:rPr>
-      </w:pPr>
-    </w:p>
-    <w:p>
-      <w:pPr>
-        <w:rPr>
-          <w:rFonts w:ascii="Arial" w:hAnsi="Arial"/>
-        </w:rPr>
-      </w:pPr>
-    </w:p>
-    <w:p>
-      <w:pPr>
-        <w:rPr>
-          <w:rFonts w:ascii="Arial" w:hAnsi="Arial"/>
-        </w:rPr>
-      </w:pPr>
-    </w:p>
-    <w:p>
-      <w:pPr>
-        <w:ind w:left="720"/>
-        <w:rPr>
-          <w:rFonts w:ascii="Arial" w:hAnsi="Arial"/>
-          <w:b/>
-        </w:rPr>
-      </w:pPr>
-    </w:p>
-    <w:p>
-      <w:pPr>
-        <w:pStyle w:val="ListParagraph"/>
-        <w:rPr>
-          <w:rFonts w:ascii="Arial" w:hAnsi="Arial"/>
-          <w:b/>
-        </w:rPr>
-      </w:pPr>
-    </w:p>
-    <w:p>
-      <w:pPr>
-        <w:rPr>
-          <w:rFonts w:ascii="Arial" w:hAnsi="Arial"/>
-          <w:b/>
-        </w:rPr>
-      </w:pPr>
-    </w:p>
-    <w:p>
-      <w:pPr>
-        <w:rPr>
-          <w:rFonts w:ascii="Arial" w:hAnsi="Arial"/>
-          <w:b/>
-        </w:rPr>
-      </w:pPr>
-    </w:p>
-    <w:p>
-      <w:pPr>
-        <w:rPr>
-          <w:rFonts w:ascii="Arial" w:hAnsi="Arial"/>
-        </w:rPr>
-      </w:pPr>
-    </w:p>
-    <w:p>
-      <w:pPr>
-        <w:rPr>
-          <w:rFonts w:ascii="Arial" w:hAnsi="Arial"/>
-        </w:rPr>
-      </w:pPr>
-    </w:p>
-    <w:p>
-      <w:pPr>
-        <w:pStyle w:val="ListParagraph"/>
-        <w:ind w:left="360"/>
+        </w:rPr>
+      </w:pPr>
+    </w:p>
+    <w:p>
+      <w:pPr>
         <w:rPr>
           <w:rFonts w:ascii="Arial" w:hAnsi="Arial"/>
         </w:rPr>
@@ -3681,7 +1779,7 @@
 </file>
 
 <file path=word/endnotes.xml><?xml version="1.0" encoding="utf-8"?>
-<w:endnotes xmlns:wpc="http://schemas.microsoft.com/office/word/2010/wordprocessingCanvas" xmlns:cx="http://schemas.microsoft.com/office/drawing/2014/chartex" xmlns:cx1="http://schemas.microsoft.com/office/drawing/2015/9/8/chartex" xmlns:cx2="http://schemas.microsoft.com/office/drawing/2015/10/21/chartex" xmlns:cx3="http://schemas.microsoft.com/office/drawing/2016/5/9/chartex" xmlns:cx4="http://schemas.microsoft.com/office/drawing/2016/5/10/chartex" xmlns:cx5="http://schemas.microsoft.com/office/drawing/2016/5/11/chartex" xmlns:cx6="http://schemas.microsoft.com/office/drawing/2016/5/12/chartex" xmlns:cx7="http://schemas.microsoft.com/office/drawing/2016/5/13/chartex" xmlns:cx8="http://schemas.microsoft.com/office/drawing/2016/5/14/chartex" xmlns:mc="http://schemas.openxmlformats.org/markup-compatibility/2006" xmlns:aink="http://schemas.microsoft.com/office/drawing/2016/ink" xmlns:am3d="http://schemas.microsoft.com/office/drawing/2017/model3d" xmlns:o="urn:schemas-microsoft-com:office:office" xmlns:r="http://schemas.openxmlformats.org/officeDocument/2006/relationships" xmlns:m="http://schemas.openxmlformats.org/officeDocument/2006/math" xmlns:v="urn:schemas-microsoft-com:vml" xmlns:wp14="http://schemas.microsoft.com/office/word/2010/wordprocessingDrawing" xmlns:wp="http://schemas.openxmlformats.org/drawingml/2006/wordprocessingDrawing" xmlns:w10="urn:schemas-microsoft-com:office:word" xmlns:w="http://schemas.openxmlformats.org/wordprocessingml/2006/main" xmlns:w14="http://schemas.microsoft.com/office/word/2010/wordml" xmlns:w15="http://schemas.microsoft.com/office/word/2012/wordml" xmlns:w16cex="http://schemas.microsoft.com/office/word/2018/wordml/cex" xmlns:w16cid="http://schemas.microsoft.com/office/word/2016/wordml/cid" xmlns:w16="http://schemas.microsoft.com/office/word/2018/wordml" xmlns:w16se="http://schemas.microsoft.com/office/word/2015/wordml/symex" xmlns:wpg="http://schemas.microsoft.com/office/word/2010/wordprocessingGroup" xmlns:wpi="http://schemas.microsoft.com/office/word/2010/wordprocessingInk" xmlns:wne="http://schemas.microsoft.com/office/word/2006/wordml" xmlns:wps="http://schemas.microsoft.com/office/word/2010/wordprocessingShape" mc:Ignorable="w14 w15 w16se w16cid w16 w16cex wp14">
+<w:endnotes xmlns:wpc="http://schemas.microsoft.com/office/word/2010/wordprocessingCanvas" xmlns:mo="http://schemas.microsoft.com/office/mac/office/2008/main" xmlns:mc="http://schemas.openxmlformats.org/markup-compatibility/2006" xmlns:mv="urn:schemas-microsoft-com:mac:vml" xmlns:o="urn:schemas-microsoft-com:office:office" xmlns:r="http://schemas.openxmlformats.org/officeDocument/2006/relationships" xmlns:m="http://schemas.openxmlformats.org/officeDocument/2006/math" xmlns:v="urn:schemas-microsoft-com:vml" xmlns:wp14="http://schemas.microsoft.com/office/word/2010/wordprocessingDrawing" xmlns:wp="http://schemas.openxmlformats.org/drawingml/2006/wordprocessingDrawing" xmlns:w10="urn:schemas-microsoft-com:office:word" xmlns:w="http://schemas.openxmlformats.org/wordprocessingml/2006/main" xmlns:w14="http://schemas.microsoft.com/office/word/2010/wordml" xmlns:w15="http://schemas.microsoft.com/office/word/2012/wordml" xmlns:wpg="http://schemas.microsoft.com/office/word/2010/wordprocessingGroup" xmlns:wpi="http://schemas.microsoft.com/office/word/2010/wordprocessingInk" xmlns:wne="http://schemas.microsoft.com/office/word/2006/wordml" xmlns:wps="http://schemas.microsoft.com/office/word/2010/wordprocessingShape" mc:Ignorable="w14 w15 wp14">
   <w:endnote w:type="separator" w:id="-1">
     <w:p>
       <w:r>
@@ -3700,7 +1798,7 @@
 </file>
 
 <file path=word/footer1.xml><?xml version="1.0" encoding="utf-8"?>
-<w:ftr xmlns:wpc="http://schemas.microsoft.com/office/word/2010/wordprocessingCanvas" xmlns:cx="http://schemas.microsoft.com/office/drawing/2014/chartex" xmlns:cx1="http://schemas.microsoft.com/office/drawing/2015/9/8/chartex" xmlns:cx2="http://schemas.microsoft.com/office/drawing/2015/10/21/chartex" xmlns:cx3="http://schemas.microsoft.com/office/drawing/2016/5/9/chartex" xmlns:cx4="http://schemas.microsoft.com/office/drawing/2016/5/10/chartex" xmlns:cx5="http://schemas.microsoft.com/office/drawing/2016/5/11/chartex" xmlns:cx6="http://schemas.microsoft.com/office/drawing/2016/5/12/chartex" xmlns:cx7="http://schemas.microsoft.com/office/drawing/2016/5/13/chartex" xmlns:cx8="http://schemas.microsoft.com/office/drawing/2016/5/14/chartex" xmlns:mc="http://schemas.openxmlformats.org/markup-compatibility/2006" xmlns:aink="http://schemas.microsoft.com/office/drawing/2016/ink" xmlns:am3d="http://schemas.microsoft.com/office/drawing/2017/model3d" xmlns:o="urn:schemas-microsoft-com:office:office" xmlns:r="http://schemas.openxmlformats.org/officeDocument/2006/relationships" xmlns:m="http://schemas.openxmlformats.org/officeDocument/2006/math" xmlns:v="urn:schemas-microsoft-com:vml" xmlns:wp14="http://schemas.microsoft.com/office/word/2010/wordprocessingDrawing" xmlns:wp="http://schemas.openxmlformats.org/drawingml/2006/wordprocessingDrawing" xmlns:w10="urn:schemas-microsoft-com:office:word" xmlns:w="http://schemas.openxmlformats.org/wordprocessingml/2006/main" xmlns:w14="http://schemas.microsoft.com/office/word/2010/wordml" xmlns:w15="http://schemas.microsoft.com/office/word/2012/wordml" xmlns:w16cex="http://schemas.microsoft.com/office/word/2018/wordml/cex" xmlns:w16cid="http://schemas.microsoft.com/office/word/2016/wordml/cid" xmlns:w16="http://schemas.microsoft.com/office/word/2018/wordml" xmlns:w16se="http://schemas.microsoft.com/office/word/2015/wordml/symex" xmlns:wpg="http://schemas.microsoft.com/office/word/2010/wordprocessingGroup" xmlns:wpi="http://schemas.microsoft.com/office/word/2010/wordprocessingInk" xmlns:wne="http://schemas.microsoft.com/office/word/2006/wordml" xmlns:wps="http://schemas.microsoft.com/office/word/2010/wordprocessingShape" mc:Ignorable="w14 w15 w16se w16cid w16 w16cex wp14">
+<w:ftr xmlns:wpc="http://schemas.microsoft.com/office/word/2010/wordprocessingCanvas" xmlns:mo="http://schemas.microsoft.com/office/mac/office/2008/main" xmlns:mc="http://schemas.openxmlformats.org/markup-compatibility/2006" xmlns:mv="urn:schemas-microsoft-com:mac:vml" xmlns:o="urn:schemas-microsoft-com:office:office" xmlns:r="http://schemas.openxmlformats.org/officeDocument/2006/relationships" xmlns:m="http://schemas.openxmlformats.org/officeDocument/2006/math" xmlns:v="urn:schemas-microsoft-com:vml" xmlns:wp14="http://schemas.microsoft.com/office/word/2010/wordprocessingDrawing" xmlns:wp="http://schemas.openxmlformats.org/drawingml/2006/wordprocessingDrawing" xmlns:w10="urn:schemas-microsoft-com:office:word" xmlns:w="http://schemas.openxmlformats.org/wordprocessingml/2006/main" xmlns:w14="http://schemas.microsoft.com/office/word/2010/wordml" xmlns:w15="http://schemas.microsoft.com/office/word/2012/wordml" xmlns:wpg="http://schemas.microsoft.com/office/word/2010/wordprocessingGroup" xmlns:wpi="http://schemas.microsoft.com/office/word/2010/wordprocessingInk" xmlns:wne="http://schemas.microsoft.com/office/word/2006/wordml" xmlns:wps="http://schemas.microsoft.com/office/word/2010/wordprocessingShape" mc:Ignorable="w14 w15 wp14">
   <w:p>
     <w:pPr>
       <w:pStyle w:val="Footer"/>
@@ -3737,7 +1835,7 @@
 </file>
 
 <file path=word/footer2.xml><?xml version="1.0" encoding="utf-8"?>
-<w:ftr xmlns:wpc="http://schemas.microsoft.com/office/word/2010/wordprocessingCanvas" xmlns:cx="http://schemas.microsoft.com/office/drawing/2014/chartex" xmlns:cx1="http://schemas.microsoft.com/office/drawing/2015/9/8/chartex" xmlns:cx2="http://schemas.microsoft.com/office/drawing/2015/10/21/chartex" xmlns:cx3="http://schemas.microsoft.com/office/drawing/2016/5/9/chartex" xmlns:cx4="http://schemas.microsoft.com/office/drawing/2016/5/10/chartex" xmlns:cx5="http://schemas.microsoft.com/office/drawing/2016/5/11/chartex" xmlns:cx6="http://schemas.microsoft.com/office/drawing/2016/5/12/chartex" xmlns:cx7="http://schemas.microsoft.com/office/drawing/2016/5/13/chartex" xmlns:cx8="http://schemas.microsoft.com/office/drawing/2016/5/14/chartex" xmlns:mc="http://schemas.openxmlformats.org/markup-compatibility/2006" xmlns:aink="http://schemas.microsoft.com/office/drawing/2016/ink" xmlns:am3d="http://schemas.microsoft.com/office/drawing/2017/model3d" xmlns:o="urn:schemas-microsoft-com:office:office" xmlns:r="http://schemas.openxmlformats.org/officeDocument/2006/relationships" xmlns:m="http://schemas.openxmlformats.org/officeDocument/2006/math" xmlns:v="urn:schemas-microsoft-com:vml" xmlns:wp14="http://schemas.microsoft.com/office/word/2010/wordprocessingDrawing" xmlns:wp="http://schemas.openxmlformats.org/drawingml/2006/wordprocessingDrawing" xmlns:w10="urn:schemas-microsoft-com:office:word" xmlns:w="http://schemas.openxmlformats.org/wordprocessingml/2006/main" xmlns:w14="http://schemas.microsoft.com/office/word/2010/wordml" xmlns:w15="http://schemas.microsoft.com/office/word/2012/wordml" xmlns:w16cex="http://schemas.microsoft.com/office/word/2018/wordml/cex" xmlns:w16cid="http://schemas.microsoft.com/office/word/2016/wordml/cid" xmlns:w16="http://schemas.microsoft.com/office/word/2018/wordml" xmlns:w16se="http://schemas.microsoft.com/office/word/2015/wordml/symex" xmlns:wpg="http://schemas.microsoft.com/office/word/2010/wordprocessingGroup" xmlns:wpi="http://schemas.microsoft.com/office/word/2010/wordprocessingInk" xmlns:wne="http://schemas.microsoft.com/office/word/2006/wordml" xmlns:wps="http://schemas.microsoft.com/office/word/2010/wordprocessingShape" mc:Ignorable="w14 w15 w16se w16cid w16 w16cex wp14">
+<w:ftr xmlns:wpc="http://schemas.microsoft.com/office/word/2010/wordprocessingCanvas" xmlns:mo="http://schemas.microsoft.com/office/mac/office/2008/main" xmlns:mc="http://schemas.openxmlformats.org/markup-compatibility/2006" xmlns:mv="urn:schemas-microsoft-com:mac:vml" xmlns:o="urn:schemas-microsoft-com:office:office" xmlns:r="http://schemas.openxmlformats.org/officeDocument/2006/relationships" xmlns:m="http://schemas.openxmlformats.org/officeDocument/2006/math" xmlns:v="urn:schemas-microsoft-com:vml" xmlns:wp14="http://schemas.microsoft.com/office/word/2010/wordprocessingDrawing" xmlns:wp="http://schemas.openxmlformats.org/drawingml/2006/wordprocessingDrawing" xmlns:w10="urn:schemas-microsoft-com:office:word" xmlns:w="http://schemas.openxmlformats.org/wordprocessingml/2006/main" xmlns:w14="http://schemas.microsoft.com/office/word/2010/wordml" xmlns:w15="http://schemas.microsoft.com/office/word/2012/wordml" xmlns:wpg="http://schemas.microsoft.com/office/word/2010/wordprocessingGroup" xmlns:wpi="http://schemas.microsoft.com/office/word/2010/wordprocessingInk" xmlns:wne="http://schemas.microsoft.com/office/word/2006/wordml" xmlns:wps="http://schemas.microsoft.com/office/word/2010/wordprocessingShape" mc:Ignorable="w14 w15 wp14">
   <w:p>
     <w:pPr>
       <w:pStyle w:val="Footer"/>
@@ -3769,7 +1867,7 @@
         <w:rStyle w:val="PageNumber"/>
         <w:noProof/>
       </w:rPr>
-      <w:t>1</w:t>
+      <w:t>2</w:t>
     </w:r>
     <w:r>
       <w:rPr>
@@ -3787,7 +1885,7 @@
 </file>
 
 <file path=word/footnotes.xml><?xml version="1.0" encoding="utf-8"?>
-<w:footnotes xmlns:wpc="http://schemas.microsoft.com/office/word/2010/wordprocessingCanvas" xmlns:cx="http://schemas.microsoft.com/office/drawing/2014/chartex" xmlns:cx1="http://schemas.microsoft.com/office/drawing/2015/9/8/chartex" xmlns:cx2="http://schemas.microsoft.com/office/drawing/2015/10/21/chartex" xmlns:cx3="http://schemas.microsoft.com/office/drawing/2016/5/9/chartex" xmlns:cx4="http://schemas.microsoft.com/office/drawing/2016/5/10/chartex" xmlns:cx5="http://schemas.microsoft.com/office/drawing/2016/5/11/chartex" xmlns:cx6="http://schemas.microsoft.com/office/drawing/2016/5/12/chartex" xmlns:cx7="http://schemas.microsoft.com/office/drawing/2016/5/13/chartex" xmlns:cx8="http://schemas.microsoft.com/office/drawing/2016/5/14/chartex" xmlns:mc="http://schemas.openxmlformats.org/markup-compatibility/2006" xmlns:aink="http://schemas.microsoft.com/office/drawing/2016/ink" xmlns:am3d="http://schemas.microsoft.com/office/drawing/2017/model3d" xmlns:o="urn:schemas-microsoft-com:office:office" xmlns:r="http://schemas.openxmlformats.org/officeDocument/2006/relationships" xmlns:m="http://schemas.openxmlformats.org/officeDocument/2006/math" xmlns:v="urn:schemas-microsoft-com:vml" xmlns:wp14="http://schemas.microsoft.com/office/word/2010/wordprocessingDrawing" xmlns:wp="http://schemas.openxmlformats.org/drawingml/2006/wordprocessingDrawing" xmlns:w10="urn:schemas-microsoft-com:office:word" xmlns:w="http://schemas.openxmlformats.org/wordprocessingml/2006/main" xmlns:w14="http://schemas.microsoft.com/office/word/2010/wordml" xmlns:w15="http://schemas.microsoft.com/office/word/2012/wordml" xmlns:w16cex="http://schemas.microsoft.com/office/word/2018/wordml/cex" xmlns:w16cid="http://schemas.microsoft.com/office/word/2016/wordml/cid" xmlns:w16="http://schemas.microsoft.com/office/word/2018/wordml" xmlns:w16se="http://schemas.microsoft.com/office/word/2015/wordml/symex" xmlns:wpg="http://schemas.microsoft.com/office/word/2010/wordprocessingGroup" xmlns:wpi="http://schemas.microsoft.com/office/word/2010/wordprocessingInk" xmlns:wne="http://schemas.microsoft.com/office/word/2006/wordml" xmlns:wps="http://schemas.microsoft.com/office/word/2010/wordprocessingShape" mc:Ignorable="w14 w15 w16se w16cid w16 w16cex wp14">
+<w:footnotes xmlns:wpc="http://schemas.microsoft.com/office/word/2010/wordprocessingCanvas" xmlns:mo="http://schemas.microsoft.com/office/mac/office/2008/main" xmlns:mc="http://schemas.openxmlformats.org/markup-compatibility/2006" xmlns:mv="urn:schemas-microsoft-com:mac:vml" xmlns:o="urn:schemas-microsoft-com:office:office" xmlns:r="http://schemas.openxmlformats.org/officeDocument/2006/relationships" xmlns:m="http://schemas.openxmlformats.org/officeDocument/2006/math" xmlns:v="urn:schemas-microsoft-com:vml" xmlns:wp14="http://schemas.microsoft.com/office/word/2010/wordprocessingDrawing" xmlns:wp="http://schemas.openxmlformats.org/drawingml/2006/wordprocessingDrawing" xmlns:w10="urn:schemas-microsoft-com:office:word" xmlns:w="http://schemas.openxmlformats.org/wordprocessingml/2006/main" xmlns:w14="http://schemas.microsoft.com/office/word/2010/wordml" xmlns:w15="http://schemas.microsoft.com/office/word/2012/wordml" xmlns:wpg="http://schemas.microsoft.com/office/word/2010/wordprocessingGroup" xmlns:wpi="http://schemas.microsoft.com/office/word/2010/wordprocessingInk" xmlns:wne="http://schemas.microsoft.com/office/word/2006/wordml" xmlns:wps="http://schemas.microsoft.com/office/word/2010/wordprocessingShape" mc:Ignorable="w14 w15 wp14">
   <w:footnote w:type="separator" w:id="-1">
     <w:p>
       <w:r>
@@ -3806,8 +1904,8 @@
 </file>
 
 <file path=word/numbering.xml><?xml version="1.0" encoding="utf-8"?>
-<w:numbering xmlns:wpc="http://schemas.microsoft.com/office/word/2010/wordprocessingCanvas" xmlns:cx="http://schemas.microsoft.com/office/drawing/2014/chartex" xmlns:cx1="http://schemas.microsoft.com/office/drawing/2015/9/8/chartex" xmlns:cx2="http://schemas.microsoft.com/office/drawing/2015/10/21/chartex" xmlns:cx3="http://schemas.microsoft.com/office/drawing/2016/5/9/chartex" xmlns:cx4="http://schemas.microsoft.com/office/drawing/2016/5/10/chartex" xmlns:cx5="http://schemas.microsoft.com/office/drawing/2016/5/11/chartex" xmlns:cx6="http://schemas.microsoft.com/office/drawing/2016/5/12/chartex" xmlns:cx7="http://schemas.microsoft.com/office/drawing/2016/5/13/chartex" xmlns:cx8="http://schemas.microsoft.com/office/drawing/2016/5/14/chartex" xmlns:mc="http://schemas.openxmlformats.org/markup-compatibility/2006" xmlns:aink="http://schemas.microsoft.com/office/drawing/2016/ink" xmlns:am3d="http://schemas.microsoft.com/office/drawing/2017/model3d" xmlns:o="urn:schemas-microsoft-com:office:office" xmlns:r="http://schemas.openxmlformats.org/officeDocument/2006/relationships" xmlns:m="http://schemas.openxmlformats.org/officeDocument/2006/math" xmlns:v="urn:schemas-microsoft-com:vml" xmlns:wp14="http://schemas.microsoft.com/office/word/2010/wordprocessingDrawing" xmlns:wp="http://schemas.openxmlformats.org/drawingml/2006/wordprocessingDrawing" xmlns:w10="urn:schemas-microsoft-com:office:word" xmlns:w="http://schemas.openxmlformats.org/wordprocessingml/2006/main" xmlns:w14="http://schemas.microsoft.com/office/word/2010/wordml" xmlns:w15="http://schemas.microsoft.com/office/word/2012/wordml" xmlns:w16cex="http://schemas.microsoft.com/office/word/2018/wordml/cex" xmlns:w16cid="http://schemas.microsoft.com/office/word/2016/wordml/cid" xmlns:w16="http://schemas.microsoft.com/office/word/2018/wordml" xmlns:w16se="http://schemas.microsoft.com/office/word/2015/wordml/symex" xmlns:wpg="http://schemas.microsoft.com/office/word/2010/wordprocessingGroup" xmlns:wpi="http://schemas.microsoft.com/office/word/2010/wordprocessingInk" xmlns:wne="http://schemas.microsoft.com/office/word/2006/wordml" xmlns:wps="http://schemas.microsoft.com/office/word/2010/wordprocessingShape" mc:Ignorable="w14 w15 w16se w16cid w16 w16cex wp14">
-  <w:abstractNum w:abstractNumId="0" w15:restartNumberingAfterBreak="0">
+<w:numbering xmlns:wpc="http://schemas.microsoft.com/office/word/2010/wordprocessingCanvas" xmlns:mo="http://schemas.microsoft.com/office/mac/office/2008/main" xmlns:mc="http://schemas.openxmlformats.org/markup-compatibility/2006" xmlns:mv="urn:schemas-microsoft-com:mac:vml" xmlns:o="urn:schemas-microsoft-com:office:office" xmlns:r="http://schemas.openxmlformats.org/officeDocument/2006/relationships" xmlns:m="http://schemas.openxmlformats.org/officeDocument/2006/math" xmlns:v="urn:schemas-microsoft-com:vml" xmlns:wp14="http://schemas.microsoft.com/office/word/2010/wordprocessingDrawing" xmlns:wp="http://schemas.openxmlformats.org/drawingml/2006/wordprocessingDrawing" xmlns:w10="urn:schemas-microsoft-com:office:word" xmlns:w="http://schemas.openxmlformats.org/wordprocessingml/2006/main" xmlns:w14="http://schemas.microsoft.com/office/word/2010/wordml" xmlns:w15="http://schemas.microsoft.com/office/word/2012/wordml" xmlns:wpg="http://schemas.microsoft.com/office/word/2010/wordprocessingGroup" xmlns:wpi="http://schemas.microsoft.com/office/word/2010/wordprocessingInk" xmlns:wne="http://schemas.microsoft.com/office/word/2006/wordml" xmlns:wps="http://schemas.microsoft.com/office/word/2010/wordprocessingShape" mc:Ignorable="w14 w15 wp14">
+  <w:abstractNum w:abstractNumId="0">
     <w:nsid w:val="00F85B77"/>
     <w:multiLevelType w:val="hybridMultilevel"/>
     <w:tmpl w:val="E0AEF0D4"/>
@@ -3921,7 +2019,7 @@
       </w:rPr>
     </w:lvl>
   </w:abstractNum>
-  <w:abstractNum w:abstractNumId="1" w15:restartNumberingAfterBreak="0">
+  <w:abstractNum w:abstractNumId="1">
     <w:nsid w:val="03725E45"/>
     <w:multiLevelType w:val="hybridMultilevel"/>
     <w:tmpl w:val="80C6C6F0"/>
@@ -4007,7 +2105,7 @@
       </w:pPr>
     </w:lvl>
   </w:abstractNum>
-  <w:abstractNum w:abstractNumId="2" w15:restartNumberingAfterBreak="0">
+  <w:abstractNum w:abstractNumId="2">
     <w:nsid w:val="098D2714"/>
     <w:multiLevelType w:val="hybridMultilevel"/>
     <w:tmpl w:val="B16E6926"/>
@@ -4093,7 +2191,7 @@
       </w:pPr>
     </w:lvl>
   </w:abstractNum>
-  <w:abstractNum w:abstractNumId="3" w15:restartNumberingAfterBreak="0">
+  <w:abstractNum w:abstractNumId="3">
     <w:nsid w:val="0B5E3FEA"/>
     <w:multiLevelType w:val="hybridMultilevel"/>
     <w:tmpl w:val="61067A28"/>
@@ -4206,7 +2304,7 @@
       </w:rPr>
     </w:lvl>
   </w:abstractNum>
-  <w:abstractNum w:abstractNumId="4" w15:restartNumberingAfterBreak="0">
+  <w:abstractNum w:abstractNumId="4">
     <w:nsid w:val="2E953DD0"/>
     <w:multiLevelType w:val="hybridMultilevel"/>
     <w:tmpl w:val="1466E302"/>
@@ -4319,7 +2417,7 @@
       </w:rPr>
     </w:lvl>
   </w:abstractNum>
-  <w:abstractNum w:abstractNumId="5" w15:restartNumberingAfterBreak="0">
+  <w:abstractNum w:abstractNumId="5">
     <w:nsid w:val="37236F70"/>
     <w:multiLevelType w:val="multilevel"/>
     <w:tmpl w:val="0409001D"/>
@@ -4408,7 +2506,7 @@
       </w:pPr>
     </w:lvl>
   </w:abstractNum>
-  <w:abstractNum w:abstractNumId="6" w15:restartNumberingAfterBreak="0">
+  <w:abstractNum w:abstractNumId="6">
     <w:nsid w:val="46944CE6"/>
     <w:multiLevelType w:val="hybridMultilevel"/>
     <w:tmpl w:val="A2E6D972"/>
@@ -4521,7 +2619,7 @@
       </w:rPr>
     </w:lvl>
   </w:abstractNum>
-  <w:abstractNum w:abstractNumId="7" w15:restartNumberingAfterBreak="0">
+  <w:abstractNum w:abstractNumId="7">
     <w:nsid w:val="48C73C49"/>
     <w:multiLevelType w:val="hybridMultilevel"/>
     <w:tmpl w:val="EE386394"/>
@@ -4610,7 +2708,7 @@
       </w:pPr>
     </w:lvl>
   </w:abstractNum>
-  <w:abstractNum w:abstractNumId="8" w15:restartNumberingAfterBreak="0">
+  <w:abstractNum w:abstractNumId="8">
     <w:nsid w:val="4FAC2E80"/>
     <w:multiLevelType w:val="hybridMultilevel"/>
     <w:tmpl w:val="420059AE"/>
@@ -4750,7 +2848,7 @@
       </w:rPr>
     </w:lvl>
   </w:abstractNum>
-  <w:abstractNum w:abstractNumId="9" w15:restartNumberingAfterBreak="0">
+  <w:abstractNum w:abstractNumId="9">
     <w:nsid w:val="515E553A"/>
     <w:multiLevelType w:val="hybridMultilevel"/>
     <w:tmpl w:val="040EE53E"/>
@@ -4839,7 +2937,7 @@
       </w:pPr>
     </w:lvl>
   </w:abstractNum>
-  <w:abstractNum w:abstractNumId="10" w15:restartNumberingAfterBreak="0">
+  <w:abstractNum w:abstractNumId="10">
     <w:nsid w:val="626F1063"/>
     <w:multiLevelType w:val="hybridMultilevel"/>
     <w:tmpl w:val="A7A02DCE"/>
@@ -4952,7 +3050,7 @@
       </w:rPr>
     </w:lvl>
   </w:abstractNum>
-  <w:abstractNum w:abstractNumId="11" w15:restartNumberingAfterBreak="0">
+  <w:abstractNum w:abstractNumId="11">
     <w:nsid w:val="69873D41"/>
     <w:multiLevelType w:val="multilevel"/>
     <w:tmpl w:val="40C2E848"/>
@@ -5047,7 +3145,7 @@
       </w:pPr>
     </w:lvl>
   </w:abstractNum>
-  <w:abstractNum w:abstractNumId="12" w15:restartNumberingAfterBreak="0">
+  <w:abstractNum w:abstractNumId="12">
     <w:nsid w:val="7C3C521A"/>
     <w:multiLevelType w:val="hybridMultilevel"/>
     <w:tmpl w:val="B0A88D8E"/>
@@ -5176,7 +3274,7 @@
 </file>
 
 <file path=word/styles.xml><?xml version="1.0" encoding="utf-8"?>
-<w:styles xmlns:mc="http://schemas.openxmlformats.org/markup-compatibility/2006" xmlns:r="http://schemas.openxmlformats.org/officeDocument/2006/relationships" xmlns:w="http://schemas.openxmlformats.org/wordprocessingml/2006/main" xmlns:w14="http://schemas.microsoft.com/office/word/2010/wordml" xmlns:w15="http://schemas.microsoft.com/office/word/2012/wordml" xmlns:w16cex="http://schemas.microsoft.com/office/word/2018/wordml/cex" xmlns:w16cid="http://schemas.microsoft.com/office/word/2016/wordml/cid" xmlns:w16="http://schemas.microsoft.com/office/word/2018/wordml" xmlns:w16se="http://schemas.microsoft.com/office/word/2015/wordml/symex" mc:Ignorable="w14 w15 w16se w16cid w16 w16cex">
+<w:styles xmlns:mc="http://schemas.openxmlformats.org/markup-compatibility/2006" xmlns:r="http://schemas.openxmlformats.org/officeDocument/2006/relationships" xmlns:w="http://schemas.openxmlformats.org/wordprocessingml/2006/main" xmlns:w14="http://schemas.microsoft.com/office/word/2010/wordml" xmlns:w15="http://schemas.microsoft.com/office/word/2012/wordml" mc:Ignorable="w14 w15">
   <w:docDefaults>
     <w:rPrDefault>
       <w:rPr>
@@ -5188,7 +3286,7 @@
     </w:rPrDefault>
     <w:pPrDefault/>
   </w:docDefaults>
-  <w:latentStyles w:defLockedState="0" w:defUIPriority="99" w:defSemiHidden="0" w:defUnhideWhenUsed="0" w:defQFormat="0" w:count="376">
+  <w:latentStyles w:defLockedState="0" w:defUIPriority="99" w:defSemiHidden="0" w:defUnhideWhenUsed="0" w:defQFormat="0" w:count="382">
     <w:lsdException w:name="Normal" w:uiPriority="0" w:qFormat="1"/>
     <w:lsdException w:name="heading 1" w:uiPriority="9" w:qFormat="1"/>
     <w:lsdException w:name="heading 2" w:semiHidden="1" w:uiPriority="9" w:unhideWhenUsed="1" w:qFormat="1"/>
@@ -5553,9 +3651,6 @@
     <w:lsdException w:name="List Table 7 Colorful Accent 6" w:uiPriority="52"/>
     <w:lsdException w:name="Mention" w:semiHidden="1" w:unhideWhenUsed="1"/>
     <w:lsdException w:name="Smart Hyperlink" w:semiHidden="1" w:unhideWhenUsed="1"/>
-    <w:lsdException w:name="Hashtag" w:semiHidden="1" w:unhideWhenUsed="1"/>
-    <w:lsdException w:name="Unresolved Mention" w:semiHidden="1" w:unhideWhenUsed="1"/>
-    <w:lsdException w:name="Smart Link" w:semiHidden="1" w:unhideWhenUsed="1"/>
   </w:latentStyles>
   <w:style w:type="paragraph" w:default="1" w:styleId="Normal">
     <w:name w:val="Normal"/>
@@ -5564,6 +3659,7 @@
   <w:style w:type="character" w:default="1" w:styleId="DefaultParagraphFont">
     <w:name w:val="Default Paragraph Font"/>
     <w:uiPriority w:val="1"/>
+    <w:semiHidden/>
     <w:unhideWhenUsed/>
   </w:style>
   <w:style w:type="table" w:default="1" w:styleId="TableNormal">
@@ -5769,7 +3865,7 @@
     <w:basedOn w:val="DefaultParagraphFont"/>
     <w:rsid w:val="00AC02F7"/>
   </w:style>
-  <w:style w:type="character" w:styleId="UnresolvedMention">
+  <w:style w:type="character" w:customStyle="1" w:styleId="UnresolvedMention">
     <w:name w:val="Unresolved Mention"/>
     <w:basedOn w:val="DefaultParagraphFont"/>
     <w:uiPriority w:val="99"/>

</xml_diff>